<commit_message>
Complete week 3 slides - dramatic elements
</commit_message>
<xml_diff>
--- a/03-design-dramatic/chapter-04-dramatic-elements.docx
+++ b/03-design-dramatic/chapter-04-dramatic-elements.docx
@@ -726,6 +726,13 @@
           <w:rFonts w:hint="cs"/>
           <w:rtl/>
         </w:rPr>
+        <w:t xml:space="preserve">1. </w:t>
+      </w:r>
+      <w:r>
+        <w:rPr>
+          <w:rFonts w:hint="cs"/>
+          <w:rtl/>
+        </w:rPr>
         <w:t>פעילות מאתגרת הדורשת מיומנות</w:t>
       </w:r>
     </w:p>
@@ -835,6 +842,13 @@
           <w:rFonts w:hint="cs"/>
           <w:rtl/>
         </w:rPr>
+        <w:t xml:space="preserve">2. </w:t>
+      </w:r>
+      <w:r>
+        <w:rPr>
+          <w:rFonts w:hint="cs"/>
+          <w:rtl/>
+        </w:rPr>
         <w:t>מיזוג פעולה ומודעות</w:t>
       </w:r>
     </w:p>
@@ -859,6 +873,13 @@
           <w:rtl/>
         </w:rPr>
       </w:pPr>
+      <w:r>
+        <w:rPr>
+          <w:rFonts w:hint="cs"/>
+          <w:rtl/>
+        </w:rPr>
+        <w:t xml:space="preserve">3. </w:t>
+      </w:r>
       <w:r>
         <w:rPr>
           <w:rFonts w:hint="cs"/>
@@ -1102,6 +1123,13 @@
           <w:rFonts w:hint="cs"/>
           <w:rtl/>
         </w:rPr>
+        <w:t xml:space="preserve">4. </w:t>
+      </w:r>
+      <w:r>
+        <w:rPr>
+          <w:rFonts w:hint="cs"/>
+          <w:rtl/>
+        </w:rPr>
         <w:t xml:space="preserve">ריכוז </w:t>
       </w:r>
       <w:r>
@@ -1122,6 +1150,7 @@
     <w:p>
       <w:pPr>
         <w:rPr>
+          <w:rFonts w:hint="cs"/>
           <w:rtl/>
         </w:rPr>
       </w:pPr>
@@ -1179,14 +1208,14 @@
           <w:rFonts w:hint="cs"/>
           <w:rtl/>
         </w:rPr>
-        <w:t xml:space="preserve">אתגרים המוצגים במשחק. </w:t>
-      </w:r>
-      <w:r>
-        <w:rPr>
-          <w:rFonts w:hint="cs"/>
-          <w:rtl/>
-        </w:rPr>
-        <w:t xml:space="preserve">  </w:t>
+        <w:t>אתגרים המוצגים במשחק</w:t>
+      </w:r>
+      <w:r>
+        <w:rPr>
+          <w:rFonts w:hint="cs"/>
+          <w:rtl/>
+        </w:rPr>
+        <w:t>.</w:t>
       </w:r>
     </w:p>
     <w:p>
@@ -1210,6 +1239,13 @@
           <w:rFonts w:hint="cs"/>
           <w:rtl/>
         </w:rPr>
+        <w:t xml:space="preserve">5. </w:t>
+      </w:r>
+      <w:r>
+        <w:rPr>
+          <w:rFonts w:hint="cs"/>
+          <w:rtl/>
+        </w:rPr>
         <w:t>פרדוקס השליטה</w:t>
       </w:r>
     </w:p>
@@ -1260,6 +1296,13 @@
           <w:rFonts w:hint="cs"/>
           <w:rtl/>
         </w:rPr>
+        <w:t xml:space="preserve">6. </w:t>
+      </w:r>
+      <w:r>
+        <w:rPr>
+          <w:rFonts w:hint="cs"/>
+          <w:rtl/>
+        </w:rPr>
         <w:t>אובדן התודעה העצמית</w:t>
       </w:r>
     </w:p>
@@ -1324,6 +1367,13 @@
           <w:rFonts w:hint="cs"/>
           <w:rtl/>
         </w:rPr>
+        <w:t xml:space="preserve">7. </w:t>
+      </w:r>
+      <w:r>
+        <w:rPr>
+          <w:rFonts w:hint="cs"/>
+          <w:rtl/>
+        </w:rPr>
         <w:t>טרנספורמציה של הזמן</w:t>
       </w:r>
     </w:p>
@@ -1340,6 +1390,13 @@
       <w:pPr>
         <w:pStyle w:val="Heading3"/>
       </w:pPr>
+      <w:r>
+        <w:rPr>
+          <w:rFonts w:hint="cs"/>
+          <w:rtl/>
+        </w:rPr>
+        <w:t xml:space="preserve">8. </w:t>
+      </w:r>
       <w:r>
         <w:rPr>
           <w:rFonts w:hint="cs"/>
@@ -1545,6 +1602,20 @@
         </w:rPr>
         <w:t>?</w:t>
       </w:r>
+      <w:r>
+        <w:rPr>
+          <w:rFonts w:hint="cs"/>
+          <w:rtl/>
+        </w:rPr>
+        <w:t xml:space="preserve"> </w:t>
+      </w:r>
+      <w:r>
+        <w:rPr>
+          <w:rFonts w:hint="cs"/>
+          <w:rtl/>
+        </w:rPr>
+        <w:t xml:space="preserve">תחושת משוב מיידית? </w:t>
+      </w:r>
     </w:p>
     <w:p>
       <w:pPr>
@@ -1555,7 +1626,7 @@
           <w:rFonts w:hint="cs"/>
           <w:rtl/>
         </w:rPr>
-        <w:t xml:space="preserve">תחושת משוב מיידית? איך אתה משלב בין מה שאנשים צריכים לעשות מבחינה פיזי לבין מה שהם צריכים לחשוב עליו בזמן המשחק? בקאונטר סטרייק אם לא תבצע את המשימות שלך, לא תוכל להכריע את המשחק, ולכן מניסוי </w:t>
+        <w:t xml:space="preserve">איך אתה משלב בין מה שאנשים צריכים לעשות מבחינה פיזי לבין מה שהם צריכים לחשוב עליו בזמן המשחק? בקאונטר סטרייק אם לא תבצע את המשימות שלך, לא תוכל להכריע את המשחק, ולכן מניסוי </w:t>
       </w:r>
       <w:r>
         <w:rPr>
@@ -1599,38 +1670,409 @@
     <w:p/>
     <w:p>
       <w:pPr>
+        <w:ind w:left="360" w:hanging="360"/>
+        <w:rPr>
+          <w:rtl/>
+        </w:rPr>
+      </w:pPr>
+      <w:r>
+        <w:rPr>
+          <w:rFonts w:hint="cs"/>
+          <w:rtl/>
+        </w:rPr>
+        <w:t>מענה על השאלות הללו הוא צעד ראשון משמעותי לעבר יצירת סביבה שבה האתגר הוא האטרקציה המרכזית</w:t>
+      </w:r>
+      <w:r>
+        <w:rPr>
+          <w:rFonts w:hint="cs"/>
+          <w:rtl/>
+        </w:rPr>
+        <w:t>,</w:t>
+      </w:r>
+      <w:r>
+        <w:t xml:space="preserve"> </w:t>
+      </w:r>
+      <w:r>
+        <w:rPr>
+          <w:rFonts w:hint="cs"/>
+          <w:rtl/>
+        </w:rPr>
+        <w:t xml:space="preserve"> י</w:t>
+      </w:r>
+      <w:r>
+        <w:rPr>
+          <w:rFonts w:hint="cs"/>
+          <w:rtl/>
+        </w:rPr>
+        <w:t>צירת מעורבות רגשית של השחקנים בחוויית המשחק</w:t>
+      </w:r>
+      <w:r>
+        <w:rPr>
+          <w:rFonts w:hint="cs"/>
+          <w:rtl/>
+        </w:rPr>
+        <w:t>.</w:t>
+      </w:r>
+    </w:p>
+    <w:p>
+      <w:pPr>
+        <w:rPr>
+          <w:rtl/>
+        </w:rPr>
+      </w:pPr>
+    </w:p>
+    <w:p>
+      <w:pPr>
+        <w:pStyle w:val="Heading2"/>
+        <w:rPr>
+          <w:rtl/>
+        </w:rPr>
+      </w:pPr>
+      <w:r>
+        <w:rPr>
+          <w:rFonts w:hint="cs"/>
+          <w:rtl/>
+        </w:rPr>
+        <w:t>שעשוע</w:t>
+      </w:r>
+      <w:r>
+        <w:rPr>
+          <w:rFonts w:hint="cs"/>
+          <w:rtl/>
+        </w:rPr>
+        <w:t xml:space="preserve"> (</w:t>
+      </w:r>
+      <w:r>
+        <w:t>play</w:t>
+      </w:r>
+      <w:r>
+        <w:rPr>
+          <w:rFonts w:hint="cs"/>
+          <w:rtl/>
+        </w:rPr>
+        <w:t>)</w:t>
+      </w:r>
+    </w:p>
+    <w:p>
+      <w:pPr>
+        <w:rPr>
+          <w:rtl/>
+        </w:rPr>
+      </w:pPr>
+      <w:r>
+        <w:rPr>
+          <w:rFonts w:hint="cs"/>
+          <w:rtl/>
+        </w:rPr>
+        <w:t>האפשרות ל</w:t>
+      </w:r>
+      <w:r>
+        <w:rPr>
+          <w:rFonts w:hint="cs"/>
+          <w:rtl/>
+        </w:rPr>
+        <w:t xml:space="preserve">שעשוע </w:t>
+      </w:r>
+      <w:r>
+        <w:rPr>
+          <w:rFonts w:hint="cs"/>
+          <w:rtl/>
+        </w:rPr>
+        <w:t xml:space="preserve">בגבולות המשחק היא </w:t>
+      </w:r>
+      <w:r>
+        <w:rPr>
+          <w:rFonts w:hint="cs"/>
+          <w:rtl/>
+        </w:rPr>
+        <w:t xml:space="preserve">עוד </w:t>
+      </w:r>
+      <w:r>
+        <w:rPr>
+          <w:rFonts w:hint="cs"/>
+          <w:rtl/>
+        </w:rPr>
+        <w:t>רכיב</w:t>
+      </w:r>
+      <w:r>
+        <w:rPr>
+          <w:rFonts w:hint="cs"/>
+          <w:rtl/>
+        </w:rPr>
+        <w:t xml:space="preserve"> דרמטי מרכזי </w:t>
+      </w:r>
+      <w:r>
+        <w:rPr>
+          <w:rFonts w:hint="cs"/>
+          <w:rtl/>
+        </w:rPr>
+        <w:t>ה</w:t>
+      </w:r>
+      <w:r>
+        <w:rPr>
+          <w:rFonts w:hint="cs"/>
+          <w:rtl/>
+        </w:rPr>
+        <w:t>מעסיק שחקנים רגשית במשחקים</w:t>
+      </w:r>
+      <w:r>
+        <w:rPr>
+          <w:rFonts w:hint="cs"/>
+          <w:rtl/>
+        </w:rPr>
+        <w:t xml:space="preserve">, גם אם הוא לא </w:t>
+      </w:r>
+      <w:r>
+        <w:rPr>
+          <w:rFonts w:hint="cs"/>
+          <w:rtl/>
+        </w:rPr>
+        <w:t xml:space="preserve">חלק ממטרתו העיקרית של המשחק. אפשר לחשוב על שעשוע כחופש תנועה בתוך מבנה נוקשה. במקרה של משחקים, האילוצים של הכללים והנהלים הם המבנה הנוקשה, והשעשוע בתוך אותו מבנה הוא חופש השחקנים לפעול במסגרת כללים אלה </w:t>
+      </w:r>
+      <w:r>
+        <w:rPr>
+          <w:rtl/>
+        </w:rPr>
+        <w:t>–</w:t>
+      </w:r>
+      <w:r>
+        <w:rPr>
+          <w:rFonts w:hint="cs"/>
+          <w:rtl/>
+        </w:rPr>
+        <w:t xml:space="preserve"> ההזדמנות לנסות ולהתבטא אישית.</w:t>
+      </w:r>
+    </w:p>
+    <w:p>
+      <w:pPr>
+        <w:pStyle w:val="Heading3"/>
+        <w:rPr>
+          <w:rtl/>
+        </w:rPr>
+      </w:pPr>
+      <w:r>
+        <w:rPr>
+          <w:rFonts w:hint="cs"/>
+          <w:rtl/>
+        </w:rPr>
+        <w:t>טיב השעשוע</w:t>
+      </w:r>
+    </w:p>
+    <w:p>
+      <w:pPr>
+        <w:rPr>
+          <w:rtl/>
+        </w:rPr>
+      </w:pPr>
+      <w:r>
+        <w:rPr>
+          <w:rFonts w:hint="cs"/>
+          <w:rtl/>
+        </w:rPr>
+        <w:t>שעשוע הוא למעשה התנהגות חסרת משמעות</w:t>
+      </w:r>
+      <w:r>
+        <w:t xml:space="preserve">  </w:t>
+      </w:r>
+      <w:r>
+        <w:rPr>
+          <w:rFonts w:hint="cs"/>
+          <w:rtl/>
+        </w:rPr>
+        <w:t xml:space="preserve"> - זה דבר שעושים כי נהנים ולא כדי להשיג מטרה אחרת כלשהי. למרות זאת, </w:t>
+      </w:r>
+      <w:r>
+        <w:rPr>
+          <w:rFonts w:hint="cs"/>
+          <w:rtl/>
+        </w:rPr>
+        <w:t xml:space="preserve">שעשוע יכול </w:t>
+      </w:r>
+      <w:r>
+        <w:rPr>
+          <w:rFonts w:hint="cs"/>
+          <w:rtl/>
+        </w:rPr>
+        <w:t xml:space="preserve">להביא </w:t>
+      </w:r>
+      <w:r>
+        <w:rPr>
+          <w:rFonts w:hint="cs"/>
+          <w:rtl/>
+        </w:rPr>
+        <w:t xml:space="preserve">תועלת. כאשר מפתחים מיומנות כלשהי </w:t>
+      </w:r>
+      <w:r>
+        <w:rPr>
+          <w:rFonts w:hint="cs"/>
+          <w:rtl/>
+        </w:rPr>
+        <w:t xml:space="preserve">תוך כדי שעשוע, </w:t>
+      </w:r>
+      <w:r>
+        <w:rPr>
+          <w:rFonts w:hint="cs"/>
+          <w:rtl/>
+        </w:rPr>
+        <w:t xml:space="preserve">ניתן להשתמש בה בזירות אחרות. </w:t>
+      </w:r>
+      <w:r>
+        <w:rPr>
+          <w:rFonts w:hint="cs"/>
+          <w:rtl/>
+        </w:rPr>
+        <w:t xml:space="preserve">משחק </w:t>
+      </w:r>
+      <w:r>
+        <w:rPr>
+          <w:rFonts w:hint="cs"/>
+          <w:rtl/>
+        </w:rPr>
+        <w:t xml:space="preserve">הוא אחד הדרכים בו אנחנו </w:t>
+      </w:r>
+      <w:r>
+        <w:rPr>
+          <w:rFonts w:hint="cs"/>
+          <w:rtl/>
+        </w:rPr>
+        <w:t xml:space="preserve">מרגישים </w:t>
+      </w:r>
+      <w:r>
+        <w:rPr>
+          <w:rFonts w:hint="cs"/>
+          <w:rtl/>
+        </w:rPr>
+        <w:t xml:space="preserve">את צורת העולם. משחק הוא </w:t>
+      </w:r>
+      <w:r>
+        <w:rPr>
+          <w:rFonts w:hint="cs"/>
+          <w:rtl/>
+        </w:rPr>
+        <w:t xml:space="preserve">העיסוק </w:t>
+      </w:r>
+      <w:r>
+        <w:rPr>
+          <w:rFonts w:hint="cs"/>
+          <w:rtl/>
+        </w:rPr>
+        <w:t>המרכזי בעולמם של הילדים. זה כמו שעבודה היא למבוגרים</w:t>
+      </w:r>
+      <w:r>
+        <w:rPr>
+          <w:rFonts w:hint="cs"/>
+          <w:rtl/>
+        </w:rPr>
+        <w:t>,</w:t>
+      </w:r>
+      <w:r>
+        <w:rPr>
+          <w:rFonts w:hint="cs"/>
+          <w:rtl/>
+        </w:rPr>
+        <w:t xml:space="preserve"> אז בשביל ילדים העבודה היא בעצם לשחק</w:t>
+      </w:r>
+      <w:r>
+        <w:rPr>
+          <w:rFonts w:hint="cs"/>
+          <w:rtl/>
+        </w:rPr>
+        <w:t>,</w:t>
+      </w:r>
+      <w:r>
+        <w:rPr>
+          <w:rFonts w:hint="cs"/>
+          <w:rtl/>
+        </w:rPr>
+        <w:t xml:space="preserve"> וזה כל מה שילדים מתעסקים בו וככה לומדים את העולם שהם חיים בו.</w:t>
+      </w:r>
+    </w:p>
+    <w:p>
+      <w:pPr>
+        <w:rPr>
+          <w:rtl/>
+        </w:rPr>
+      </w:pPr>
+      <w:r>
+        <w:rPr>
+          <w:rFonts w:hint="cs"/>
+          <w:rtl/>
+        </w:rPr>
+        <w:t xml:space="preserve">ניתן לראות כי לשעשוע יש פנים רבות: עוזר לנו ללמוד מיומנויות ולרכוש </w:t>
+      </w:r>
+      <w:r>
+        <w:rPr>
+          <w:rFonts w:hint="cs"/>
+          <w:rtl/>
+        </w:rPr>
+        <w:t>י</w:t>
+      </w:r>
+      <w:r>
+        <w:rPr>
+          <w:rFonts w:hint="cs"/>
+          <w:rtl/>
+        </w:rPr>
+        <w:t xml:space="preserve">דע, מסייע לנו בפתרון בעיות, מאפשר לנו להירגע וגורם לנו לראות את הדברים אחרת. השעשוע מעורר כיף וצחוק, והוא טוב לבריאות. שעשוע יכול להיות רציני במקצת: שעשוע כתהליך של ניסויים- דחיפה לגבולות וניסיון של דברים חדשים. תיאורטיקן בשם בריאן סוטון-סמית' מתאר בספרו </w:t>
+      </w:r>
+      <w:r>
+        <w:t>The Ambiguity of Play</w:t>
+      </w:r>
+      <w:r>
+        <w:rPr>
+          <w:rFonts w:hint="cs"/>
+          <w:rtl/>
+        </w:rPr>
+        <w:t>: מספר פעילויות שיכולות להיחשב שעשוע. כולל: משחק חברתי שגורם להתבדח או לרקוד, הצגת ביצועים כמו מנגינה, משחק תחרותי כמו משחקי לוח או וידאו, ומשחק מסוכן כמו משחקי אקסטרים.</w:t>
+      </w:r>
+    </w:p>
+    <w:p>
+      <w:pPr>
+        <w:rPr>
+          <w:rtl/>
+        </w:rPr>
+      </w:pPr>
+      <w:r>
+        <w:rPr>
+          <w:rFonts w:hint="cs"/>
+          <w:rtl/>
+        </w:rPr>
+        <w:t xml:space="preserve">ישנם 4 סוגים מהותיים של משחקים שסווגו על ידי סוציולוג בשם רוג'ר קלואיס בשנת 1958: </w:t>
+      </w:r>
+    </w:p>
+    <w:p>
+      <w:pPr>
         <w:pStyle w:val="ListParagraph"/>
-        <w:rPr>
-          <w:rtl/>
-        </w:rPr>
-      </w:pPr>
-      <w:r>
-        <w:rPr>
-          <w:rFonts w:hint="cs"/>
-          <w:rtl/>
-        </w:rPr>
-        <w:t>מענה על השאלות הללו הוא צעד ראשון משמעותי לעבר יצירת סביבה שבה האתגר הוא האטרקציה המרכזית</w:t>
-      </w:r>
-      <w:r>
-        <w:rPr>
-          <w:rFonts w:hint="cs"/>
-          <w:rtl/>
-        </w:rPr>
-        <w:t>,</w:t>
-      </w:r>
-      <w:r>
-        <w:rPr>
-          <w:rFonts w:hint="cs"/>
-          <w:rtl/>
-        </w:rPr>
-        <w:t xml:space="preserve"> </w:t>
-      </w:r>
-      <w:r>
-        <w:rPr>
-          <w:rFonts w:hint="cs"/>
-          <w:rtl/>
-        </w:rPr>
-        <w:t>יצירת מעורבות רגשית של השחקנים בחוויית המשחק</w:t>
+      </w:pPr>
+      <w:r>
+        <w:rPr>
+          <w:rFonts w:hint="cs"/>
+          <w:rtl/>
+        </w:rPr>
+        <w:t>משחק תחרותי.</w:t>
+      </w:r>
+    </w:p>
+    <w:p>
+      <w:pPr>
+        <w:pStyle w:val="ListParagraph"/>
+      </w:pPr>
+      <w:r>
+        <w:rPr>
+          <w:rFonts w:hint="cs"/>
+          <w:rtl/>
+        </w:rPr>
+        <w:t>משחק מבוסס סיכויים.</w:t>
+      </w:r>
+    </w:p>
+    <w:p>
+      <w:pPr>
+        <w:pStyle w:val="ListParagraph"/>
+      </w:pPr>
+      <w:r>
+        <w:rPr>
+          <w:rFonts w:hint="cs"/>
+          <w:rtl/>
+        </w:rPr>
+        <w:t>משחק חיקויי</w:t>
       </w:r>
       <w:r>
         <w:rPr>
@@ -1642,331 +2084,6 @@
     </w:p>
     <w:p>
       <w:pPr>
-        <w:rPr>
-          <w:rtl/>
-        </w:rPr>
-      </w:pPr>
-    </w:p>
-    <w:p>
-      <w:pPr>
-        <w:pStyle w:val="Heading2"/>
-        <w:rPr>
-          <w:rtl/>
-        </w:rPr>
-      </w:pPr>
-      <w:r>
-        <w:rPr>
-          <w:rFonts w:hint="cs"/>
-          <w:rtl/>
-        </w:rPr>
-        <w:t>שעשוע</w:t>
-      </w:r>
-      <w:r>
-        <w:rPr>
-          <w:rFonts w:hint="cs"/>
-          <w:rtl/>
-        </w:rPr>
-        <w:t xml:space="preserve"> (</w:t>
-      </w:r>
-      <w:r>
-        <w:t>play</w:t>
-      </w:r>
-      <w:r>
-        <w:rPr>
-          <w:rFonts w:hint="cs"/>
-          <w:rtl/>
-        </w:rPr>
-        <w:t>)</w:t>
-      </w:r>
-    </w:p>
-    <w:p>
-      <w:pPr>
-        <w:rPr>
-          <w:rtl/>
-        </w:rPr>
-      </w:pPr>
-      <w:r>
-        <w:rPr>
-          <w:rFonts w:hint="cs"/>
-          <w:rtl/>
-        </w:rPr>
-        <w:t>האפשרות ל</w:t>
-      </w:r>
-      <w:r>
-        <w:rPr>
-          <w:rFonts w:hint="cs"/>
-          <w:rtl/>
-        </w:rPr>
-        <w:t xml:space="preserve">שעשוע </w:t>
-      </w:r>
-      <w:r>
-        <w:rPr>
-          <w:rFonts w:hint="cs"/>
-          <w:rtl/>
-        </w:rPr>
-        <w:t xml:space="preserve">בגבולות המשחק היא </w:t>
-      </w:r>
-      <w:r>
-        <w:rPr>
-          <w:rFonts w:hint="cs"/>
-          <w:rtl/>
-        </w:rPr>
-        <w:t xml:space="preserve">עוד </w:t>
-      </w:r>
-      <w:r>
-        <w:rPr>
-          <w:rFonts w:hint="cs"/>
-          <w:rtl/>
-        </w:rPr>
-        <w:t>רכיב</w:t>
-      </w:r>
-      <w:r>
-        <w:rPr>
-          <w:rFonts w:hint="cs"/>
-          <w:rtl/>
-        </w:rPr>
-        <w:t xml:space="preserve"> דרמטי מרכזי </w:t>
-      </w:r>
-      <w:r>
-        <w:rPr>
-          <w:rFonts w:hint="cs"/>
-          <w:rtl/>
-        </w:rPr>
-        <w:t>ה</w:t>
-      </w:r>
-      <w:r>
-        <w:rPr>
-          <w:rFonts w:hint="cs"/>
-          <w:rtl/>
-        </w:rPr>
-        <w:t>מעסיק שחקנים רגשית במשחקים</w:t>
-      </w:r>
-      <w:r>
-        <w:rPr>
-          <w:rFonts w:hint="cs"/>
-          <w:rtl/>
-        </w:rPr>
-        <w:t xml:space="preserve">, גם אם הוא לא </w:t>
-      </w:r>
-      <w:r>
-        <w:rPr>
-          <w:rFonts w:hint="cs"/>
-          <w:rtl/>
-        </w:rPr>
-        <w:t xml:space="preserve">חלק ממטרתו העיקרית של המשחק. אפשר לחשוב על שעשוע כחופש תנועה בתוך מבנה נוקשה. במקרה של משחקים, האילוצים של הכללים והנהלים הם המבנה הנוקשה, והשעשוע בתוך אותו מבנה הוא חופש השחקנים לפעול במסגרת כללים אלה </w:t>
-      </w:r>
-      <w:r>
-        <w:rPr>
-          <w:rtl/>
-        </w:rPr>
-        <w:t>–</w:t>
-      </w:r>
-      <w:r>
-        <w:rPr>
-          <w:rFonts w:hint="cs"/>
-          <w:rtl/>
-        </w:rPr>
-        <w:t xml:space="preserve"> ההזדמנות לנסות ולהתבטא אישית.</w:t>
-      </w:r>
-    </w:p>
-    <w:p>
-      <w:pPr>
-        <w:pStyle w:val="Heading3"/>
-        <w:rPr>
-          <w:rtl/>
-        </w:rPr>
-      </w:pPr>
-      <w:r>
-        <w:rPr>
-          <w:rFonts w:hint="cs"/>
-          <w:rtl/>
-        </w:rPr>
-        <w:t>טיב השעשוע</w:t>
-      </w:r>
-    </w:p>
-    <w:p>
-      <w:pPr>
-        <w:rPr>
-          <w:rtl/>
-        </w:rPr>
-      </w:pPr>
-      <w:r>
-        <w:rPr>
-          <w:rFonts w:hint="cs"/>
-          <w:rtl/>
-        </w:rPr>
-        <w:t>שעשוע הוא למעשה התנהגות חסרת משמעות</w:t>
-      </w:r>
-      <w:r>
-        <w:t xml:space="preserve">  </w:t>
-      </w:r>
-      <w:r>
-        <w:rPr>
-          <w:rFonts w:hint="cs"/>
-          <w:rtl/>
-        </w:rPr>
-        <w:t xml:space="preserve"> - זה דבר שעושים כי נהנים ולא כדי להשיג מטרה אחרת כלשהי. למרות זאת, </w:t>
-      </w:r>
-      <w:r>
-        <w:rPr>
-          <w:rFonts w:hint="cs"/>
-          <w:rtl/>
-        </w:rPr>
-        <w:t xml:space="preserve">שעשוע יכול </w:t>
-      </w:r>
-      <w:r>
-        <w:rPr>
-          <w:rFonts w:hint="cs"/>
-          <w:rtl/>
-        </w:rPr>
-        <w:t xml:space="preserve">להביא </w:t>
-      </w:r>
-      <w:r>
-        <w:rPr>
-          <w:rFonts w:hint="cs"/>
-          <w:rtl/>
-        </w:rPr>
-        <w:t xml:space="preserve">תועלת. כאשר מפתחים מיומנות כלשהי </w:t>
-      </w:r>
-      <w:r>
-        <w:rPr>
-          <w:rFonts w:hint="cs"/>
-          <w:rtl/>
-        </w:rPr>
-        <w:t xml:space="preserve">תוך כדי שעשוע, </w:t>
-      </w:r>
-      <w:r>
-        <w:rPr>
-          <w:rFonts w:hint="cs"/>
-          <w:rtl/>
-        </w:rPr>
-        <w:t xml:space="preserve">ניתן להשתמש בה בזירות אחרות. </w:t>
-      </w:r>
-      <w:r>
-        <w:rPr>
-          <w:rFonts w:hint="cs"/>
-          <w:rtl/>
-        </w:rPr>
-        <w:t xml:space="preserve">משחק </w:t>
-      </w:r>
-      <w:r>
-        <w:rPr>
-          <w:rFonts w:hint="cs"/>
-          <w:rtl/>
-        </w:rPr>
-        <w:t xml:space="preserve">הוא אחד הדרכים בו אנחנו </w:t>
-      </w:r>
-      <w:r>
-        <w:rPr>
-          <w:rFonts w:hint="cs"/>
-          <w:rtl/>
-        </w:rPr>
-        <w:t xml:space="preserve">מרגישים </w:t>
-      </w:r>
-      <w:r>
-        <w:rPr>
-          <w:rFonts w:hint="cs"/>
-          <w:rtl/>
-        </w:rPr>
-        <w:t xml:space="preserve">את צורת העולם. משחק הוא </w:t>
-      </w:r>
-      <w:r>
-        <w:rPr>
-          <w:rFonts w:hint="cs"/>
-          <w:rtl/>
-        </w:rPr>
-        <w:t xml:space="preserve">העיסוק </w:t>
-      </w:r>
-      <w:r>
-        <w:rPr>
-          <w:rFonts w:hint="cs"/>
-          <w:rtl/>
-        </w:rPr>
-        <w:t>המרכזי בעולמם של הילדים. זה כמו שעבודה היא למבוגרים</w:t>
-      </w:r>
-      <w:r>
-        <w:rPr>
-          <w:rFonts w:hint="cs"/>
-          <w:rtl/>
-        </w:rPr>
-        <w:t>,</w:t>
-      </w:r>
-      <w:r>
-        <w:rPr>
-          <w:rFonts w:hint="cs"/>
-          <w:rtl/>
-        </w:rPr>
-        <w:t xml:space="preserve"> אז בשביל ילדים העבודה היא בעצם לשחק</w:t>
-      </w:r>
-      <w:r>
-        <w:rPr>
-          <w:rFonts w:hint="cs"/>
-          <w:rtl/>
-        </w:rPr>
-        <w:t>,</w:t>
-      </w:r>
-      <w:r>
-        <w:rPr>
-          <w:rFonts w:hint="cs"/>
-          <w:rtl/>
-        </w:rPr>
-        <w:t xml:space="preserve"> וזה כל מה שילדים מתעסקים בו וככה לומדים את העולם שהם חיים בו.</w:t>
-      </w:r>
-    </w:p>
-    <w:p>
-      <w:pPr>
-        <w:rPr>
-          <w:rtl/>
-        </w:rPr>
-      </w:pPr>
-      <w:r>
-        <w:rPr>
-          <w:rFonts w:hint="cs"/>
-          <w:rtl/>
-        </w:rPr>
-        <w:t xml:space="preserve">ניתן לראות כי לשעשוע יש פנים רבות: עוזר לנו ללמוד מיומנויות ולרכוש </w:t>
-      </w:r>
-      <w:r>
-        <w:rPr>
-          <w:rFonts w:hint="cs"/>
-          <w:rtl/>
-        </w:rPr>
-        <w:t>י</w:t>
-      </w:r>
-      <w:r>
-        <w:rPr>
-          <w:rFonts w:hint="cs"/>
-          <w:rtl/>
-        </w:rPr>
-        <w:t xml:space="preserve">דע, מסייע לנו בפתרון בעיות, מאפשר לנו להירגע וגורם לנו לראות את הדברים אחרת. השעשוע מעורר כיף וצחוק, והוא טוב לבריאות. שעשוע יכול להיות רציני במקצת: שעשוע כתהליך של ניסויים- דחיפה לגבולות וניסיון של דברים חדשים. תיאורטיקן בשם בריאן סוטון-סמית' מתאר בספרו </w:t>
-      </w:r>
-      <w:r>
-        <w:t>The Ambiguity of Play</w:t>
-      </w:r>
-      <w:r>
-        <w:rPr>
-          <w:rFonts w:hint="cs"/>
-          <w:rtl/>
-        </w:rPr>
-        <w:t>: מספר פעילויות שיכולות להיחשב שעשוע. כולל: משחק חברתי שגורם להתבדח או לרקוד, הצגת ביצועים כמו מנגינה, משחק תחרותי כמו משחקי לוח או וידאו, ומשחק מסוכן כמו משחקי אקסטרים.</w:t>
-      </w:r>
-    </w:p>
-    <w:p>
-      <w:pPr>
-        <w:rPr>
-          <w:rtl/>
-        </w:rPr>
-      </w:pPr>
-      <w:r>
-        <w:rPr>
-          <w:rFonts w:hint="cs"/>
-          <w:rtl/>
-        </w:rPr>
-        <w:t xml:space="preserve">ישנם 4 סוגים מהותיים של משחקים שסווגו על ידי סוציולוג בשם רוג'ר קלואיס בשנת 1958: </w:t>
-      </w:r>
-    </w:p>
-    <w:p>
-      <w:pPr>
         <w:pStyle w:val="ListParagraph"/>
       </w:pPr>
       <w:r>
@@ -1974,31 +2091,7 @@
           <w:rFonts w:hint="cs"/>
           <w:rtl/>
         </w:rPr>
-        <w:t>משחק תחרותי.</w:t>
-      </w:r>
-    </w:p>
-    <w:p>
-      <w:pPr>
-        <w:pStyle w:val="ListParagraph"/>
-      </w:pPr>
-      <w:r>
-        <w:rPr>
-          <w:rFonts w:hint="cs"/>
-          <w:rtl/>
-        </w:rPr>
-        <w:t>משחק מבוסס סיכויים.</w:t>
-      </w:r>
-    </w:p>
-    <w:p>
-      <w:pPr>
-        <w:pStyle w:val="ListParagraph"/>
-      </w:pPr>
-      <w:r>
-        <w:rPr>
-          <w:rFonts w:hint="cs"/>
-          <w:rtl/>
-        </w:rPr>
-        <w:t>משחק חיקויי</w:t>
+        <w:t>משחק ורטיגו</w:t>
       </w:r>
       <w:r>
         <w:rPr>
@@ -2010,25 +2103,6 @@
     </w:p>
     <w:p>
       <w:pPr>
-        <w:pStyle w:val="ListParagraph"/>
-      </w:pPr>
-      <w:r>
-        <w:rPr>
-          <w:rFonts w:hint="cs"/>
-          <w:rtl/>
-        </w:rPr>
-        <w:t>משחק ורטיגו</w:t>
-      </w:r>
-      <w:r>
-        <w:rPr>
-          <w:rFonts w:hint="cs"/>
-          <w:rtl/>
-        </w:rPr>
-        <w:t>.</w:t>
-      </w:r>
-    </w:p>
-    <w:p>
-      <w:pPr>
         <w:ind w:left="360"/>
         <w:rPr>
           <w:rtl/>
@@ -2047,7 +2121,6 @@
           <w:rFonts w:hint="cs"/>
           <w:rtl/>
         </w:rPr>
-        <w:lastRenderedPageBreak/>
         <w:t xml:space="preserve">בכל אחד מהסוגים האלה, יש משחקים </w:t>
       </w:r>
       <w:r>
@@ -2092,6 +2165,7 @@
           <w:rFonts w:hint="cs"/>
           <w:rtl/>
         </w:rPr>
+        <w:lastRenderedPageBreak/>
         <w:t xml:space="preserve">לדוגמא משחקי אסטרטגיה כמו שחמט או </w:t>
       </w:r>
       <w:r>
@@ -2492,7 +2566,14 @@
           <w:rFonts w:hint="cs"/>
           <w:rtl/>
         </w:rPr>
-        <w:t>הג'וקר: לא לוקח את המשחק ברצינות- משחק בשביל הכיף, לג'וקרים יש פוטנציאל לעצבן את השחקנים האחרים אך מצד שני הם יכולים להפוך את המשחק לחברתי יותר מאשר תחרותי.</w:t>
+        <w:t>הליצן</w:t>
+      </w:r>
+      <w:r>
+        <w:rPr>
+          <w:rFonts w:hint="cs"/>
+          <w:rtl/>
+        </w:rPr>
+        <w:t>: לא לוקח את המשחק ברצינות- משחק בשביל הכיף, לג'וקרים יש פוטנציאל לעצבן את השחקנים האחרים אך מצד שני הם יכולים להפוך את המשחק לחברתי יותר מאשר תחרותי.</w:t>
       </w:r>
     </w:p>
     <w:p>
@@ -2873,35 +2954,28 @@
           <w:rFonts w:hint="cs"/>
           <w:rtl/>
         </w:rPr>
-        <w:t xml:space="preserve">הוא משחק שמאפשר לאדם לשחק את ראש ממשלת </w:t>
-      </w:r>
+        <w:t>הוא משחק שמאפשר לאדם לשחק את ראש ממשלת ישראל או את נשיא הרש"פ, ולנסות לנהל את הצד שלו באופן שיביא לשלום.</w:t>
+      </w:r>
+      <w:r>
+        <w:rPr>
+          <w:rFonts w:hint="cs"/>
+          <w:rtl/>
+        </w:rPr>
+        <w:t xml:space="preserve"> המשחק מאפשר לשחקן להכיר מקרוב את המורכבות של הבעיות במזרח התיכון.</w:t>
+      </w:r>
+    </w:p>
+    <w:p>
+      <w:pPr>
+        <w:rPr>
+          <w:rtl/>
+        </w:rPr>
+      </w:pPr>
       <w:r>
         <w:rPr>
           <w:rFonts w:hint="cs"/>
           <w:rtl/>
         </w:rPr>
         <w:lastRenderedPageBreak/>
-        <w:t>ישראל או את נשיא הרש"פ, ולנסות לנהל את הצד שלו באופן שיביא לשלום.</w:t>
-      </w:r>
-      <w:r>
-        <w:rPr>
-          <w:rFonts w:hint="cs"/>
-          <w:rtl/>
-        </w:rPr>
-        <w:t xml:space="preserve"> המשחק מאפשר לשחקן להכיר מקרוב את המורכבות של הבעיות במזרח התיכון.</w:t>
-      </w:r>
-    </w:p>
-    <w:p>
-      <w:pPr>
-        <w:rPr>
-          <w:rtl/>
-        </w:rPr>
-      </w:pPr>
-      <w:r>
-        <w:rPr>
-          <w:rFonts w:hint="cs"/>
-          <w:rtl/>
-        </w:rPr>
         <w:t>מידע נוסף על משחקים רציניים:</w:t>
       </w:r>
       <w:r>
@@ -3220,10 +3294,46 @@
           <w:rFonts w:hint="cs"/>
           <w:rtl/>
         </w:rPr>
-        <w:t xml:space="preserve"> כמו במשחק (?).</w:t>
-      </w:r>
-      <w:bookmarkStart w:id="1" w:name="_GoBack"/>
-      <w:bookmarkEnd w:id="1"/>
+        <w:t xml:space="preserve"> כמו במשחק </w:t>
+      </w:r>
+      <w:r>
+        <w:rPr>
+          <w:rFonts w:hint="cs"/>
+        </w:rPr>
+        <w:t>A</w:t>
+      </w:r>
+      <w:r>
+        <w:t>bzu, flow</w:t>
+      </w:r>
+      <w:r>
+        <w:rPr>
+          <w:rFonts w:hint="cs"/>
+          <w:rtl/>
+        </w:rPr>
+        <w:t xml:space="preserve"> (ראו רשימה כאן: </w:t>
+      </w:r>
+      <w:hyperlink r:id="rId16" w:history="1">
+        <w:r>
+          <w:rPr>
+            <w:rStyle w:val="Hyperlink"/>
+          </w:rPr>
+          <w:t>https://www.pcgamesn.com/relaxing-games-chill-games</w:t>
+        </w:r>
+      </w:hyperlink>
+      <w:r>
+        <w:rPr>
+          <w:rFonts w:hint="cs"/>
+          <w:rtl/>
+        </w:rPr>
+        <w:t xml:space="preserve"> )</w:t>
+      </w:r>
+      <w:r>
+        <w:rPr>
+          <w:rFonts w:hint="cs"/>
+          <w:rtl/>
+        </w:rPr>
+        <w:t>.</w:t>
+      </w:r>
     </w:p>
     <w:p>
       <w:pPr>
@@ -3234,21 +3344,22 @@
           <w:rFonts w:hint="cs"/>
           <w:rtl/>
         </w:rPr>
-        <w:t>[</w:t>
-      </w:r>
-      <w:r>
-        <w:rPr>
-          <w:rFonts w:hint="cs"/>
-          <w:rtl/>
-        </w:rPr>
-        <w:t>דוגמאות נוספות..</w:t>
-      </w:r>
-      <w:r>
-        <w:rPr>
-          <w:rFonts w:hint="cs"/>
-          <w:rtl/>
-        </w:rPr>
-        <w:t>]</w:t>
+        <w:t xml:space="preserve">מידע נוסף: </w:t>
+      </w:r>
+      <w:hyperlink r:id="rId17" w:history="1">
+        <w:r>
+          <w:rPr>
+            <w:rStyle w:val="Hyperlink"/>
+          </w:rPr>
+          <w:t>https://www.gamasutra.com/view/feature/131293/34_ways_to_put_emotions_into_games.php</w:t>
+        </w:r>
+      </w:hyperlink>
+      <w:r>
+        <w:rPr>
+          <w:rFonts w:hint="cs"/>
+          <w:rtl/>
+        </w:rPr>
+        <w:t xml:space="preserve"> </w:t>
       </w:r>
     </w:p>
     <w:p/>
@@ -3271,7 +3382,7 @@
           <w:rFonts w:hint="cs"/>
           <w:rtl/>
         </w:rPr>
-        <w:t>הנחת יסוד</w:t>
+        <w:t>סיפור רקע</w:t>
       </w:r>
       <w:r>
         <w:rPr>
@@ -3330,14 +3441,14 @@
           <w:rFonts w:hint="cs"/>
           <w:rtl/>
         </w:rPr>
-        <w:t>הנחת היסוד</w:t>
-      </w:r>
-      <w:r>
-        <w:rPr>
-          <w:rFonts w:hint="cs"/>
-          <w:rtl/>
-        </w:rPr>
-        <w:t>, המציבה את המשחק</w:t>
+        <w:t>סיפור-הרקע</w:t>
+      </w:r>
+      <w:r>
+        <w:rPr>
+          <w:rFonts w:hint="cs"/>
+          <w:rtl/>
+        </w:rPr>
+        <w:t>, המציב את המשחק</w:t>
       </w:r>
       <w:r>
         <w:rPr>
@@ -3386,7 +3497,21 @@
           <w:rFonts w:hint="cs"/>
           <w:rtl/>
         </w:rPr>
-        <w:t>ללא הנחת יסוד דרמטית</w:t>
+        <w:t xml:space="preserve">ללא </w:t>
+      </w:r>
+      <w:r>
+        <w:rPr>
+          <w:rFonts w:hint="cs"/>
+          <w:rtl/>
+        </w:rPr>
+        <w:t>סיפור-רקע</w:t>
+      </w:r>
+      <w:r>
+        <w:rPr>
+          <w:rFonts w:hint="cs"/>
+          <w:rtl/>
+        </w:rPr>
+        <w:t xml:space="preserve"> דרמטי</w:t>
       </w:r>
       <w:r>
         <w:rPr>
@@ -3500,7 +3625,21 @@
           <w:rFonts w:hint="cs"/>
           <w:rtl/>
         </w:rPr>
-        <w:t>כדי לחבר בין שחקנים למשחק בצורה רגשית יותר, על מעצב המשחק ליצור הנחת יסוד דרמטית. לדוגמא לעשות בתחילת המשחק אנימציה שמחברת את השחקנים לעלילה ולהנחת היסוד של המשחק ואז הם מגיעים למשחק כביכול עם מטרה יותר ברורה "מי נגד מי" או מה אופי הדברים.</w:t>
+        <w:t xml:space="preserve">כדי לחבר בין שחקנים למשחק בצורה רגשית יותר, על מעצב המשחק ליצור </w:t>
+      </w:r>
+      <w:r>
+        <w:rPr>
+          <w:rFonts w:hint="cs"/>
+          <w:rtl/>
+        </w:rPr>
+        <w:t>סיפור-רקע</w:t>
+      </w:r>
+      <w:r>
+        <w:rPr>
+          <w:rFonts w:hint="cs"/>
+          <w:rtl/>
+        </w:rPr>
+        <w:t xml:space="preserve"> דרמטי. לדוגמא לעשות בתחילת המשחק אנימציה שמחברת את השחקנים לעלילה ולהנחת היסוד של המשחק ואז הם מגיעים למשחק כביכול עם מטרה יותר ברורה "מי נגד מי" או מה אופי הדברים.</w:t>
       </w:r>
       <w:r>
         <w:rPr>
@@ -3765,7 +3904,7 @@
         </w:rPr>
         <w:t xml:space="preserve">. </w:t>
       </w:r>
-      <w:hyperlink r:id="rId16" w:history="1">
+      <w:hyperlink r:id="rId18" w:history="1">
         <w:r>
           <w:rPr>
             <w:rStyle w:val="Hyperlink"/>
@@ -3962,11 +4101,6 @@
       </w:r>
     </w:p>
     <w:p>
-      <w:pPr>
-        <w:rPr>
-          <w:rtl/>
-        </w:rPr>
-      </w:pPr>
       <w:r>
         <w:rPr>
           <w:rFonts w:hint="cs"/>
@@ -3974,6 +4108,53 @@
         </w:rPr>
         <w:t>מאז "הפולשים מהחלל" ועד היום, הנחות-היסוד של משחקים התפתחו מאד, והיום הן כבר סיפורים עצמאיים.</w:t>
       </w:r>
+    </w:p>
+    <w:p>
+      <w:r>
+        <w:rPr>
+          <w:rFonts w:hint="cs"/>
+          <w:rtl/>
+        </w:rPr>
+        <w:t xml:space="preserve">דוגמה נוספת: המשחק "העולם החדש" מאת ברנדה רומרו: </w:t>
+      </w:r>
+      <w:hyperlink r:id="rId19" w:history="1">
+        <w:r>
+          <w:rPr>
+            <w:rStyle w:val="Hyperlink"/>
+          </w:rPr>
+          <w:t>http://brenda.games/the-new-world</w:t>
+        </w:r>
+      </w:hyperlink>
+    </w:p>
+    <w:p>
+      <w:r>
+        <w:t xml:space="preserve">  </w:t>
+      </w:r>
+      <w:r>
+        <w:rPr>
+          <w:rFonts w:hint="cs"/>
+          <w:rtl/>
+        </w:rPr>
+        <w:t>הסבר על סיפור הרקע:</w:t>
+      </w:r>
+      <w:hyperlink r:id="rId20" w:history="1">
+        <w:r>
+          <w:rPr>
+            <w:rStyle w:val="Hyperlink"/>
+          </w:rPr>
+          <w:t>https://www.ted.com/talks/brenda_romero_gaming_for_understanding/transcript</w:t>
+        </w:r>
+      </w:hyperlink>
+      <w:r>
+        <w:t xml:space="preserve"> </w:t>
+      </w:r>
+    </w:p>
+    <w:p>
+      <w:pPr>
+        <w:rPr>
+          <w:rFonts w:hint="cs"/>
+        </w:rPr>
+      </w:pPr>
     </w:p>
     <w:p>
       <w:pPr>
@@ -4343,6 +4524,7 @@
           <w:rFonts w:hint="cs"/>
           <w:rtl/>
         </w:rPr>
+        <w:lastRenderedPageBreak/>
         <w:t xml:space="preserve">יש לקחת בחשבון את עניין </w:t>
       </w:r>
       <w:r>
@@ -4399,48 +4581,681 @@
           <w:rFonts w:hint="cs"/>
           <w:rtl/>
         </w:rPr>
+        <w:t xml:space="preserve">בעבר הרחוק של משחקי-המחשב, </w:t>
+      </w:r>
+      <w:r>
+        <w:rPr>
+          <w:rFonts w:hint="cs"/>
+          <w:rtl/>
+        </w:rPr>
+        <w:t>דמויות הוגדרו באופן מוחלט על פי</w:t>
+      </w:r>
+      <w:r>
+        <w:rPr>
+          <w:rFonts w:hint="cs"/>
+          <w:rtl/>
+        </w:rPr>
+        <w:t xml:space="preserve"> המראה החיצוני שלהם (כמו האף של מאריו)</w:t>
+      </w:r>
+      <w:r>
+        <w:rPr>
+          <w:rFonts w:hint="cs"/>
+          <w:rtl/>
+        </w:rPr>
+        <w:t xml:space="preserve">, ללא ניסיון לאפיון </w:t>
+      </w:r>
+      <w:r>
+        <w:rPr>
+          <w:rFonts w:hint="cs"/>
+          <w:rtl/>
+        </w:rPr>
+        <w:t xml:space="preserve">אישיותי </w:t>
+      </w:r>
+      <w:r>
+        <w:rPr>
+          <w:rFonts w:hint="cs"/>
+          <w:rtl/>
+        </w:rPr>
+        <w:t xml:space="preserve">כלשהו. </w:t>
+      </w:r>
+      <w:r>
+        <w:rPr>
+          <w:rFonts w:hint="cs"/>
+          <w:rtl/>
+        </w:rPr>
+        <w:t xml:space="preserve"> </w:t>
+      </w:r>
+      <w:r>
+        <w:rPr>
+          <w:rFonts w:hint="cs"/>
+          <w:rtl/>
+        </w:rPr>
+        <w:t>הד</w:t>
+      </w:r>
+      <w:r>
+        <w:rPr>
+          <w:rFonts w:hint="cs"/>
+          <w:rtl/>
+        </w:rPr>
+        <w:t>מויות של שלב אמצע המשחק (</w:t>
+      </w:r>
+      <w:r>
+        <w:t>middle game</w:t>
+      </w:r>
+      <w:r>
+        <w:rPr>
+          <w:rFonts w:hint="cs"/>
+          <w:rtl/>
+        </w:rPr>
+        <w:t>) הן דמויות שאותן נבחר על פי חשיפה תוך כדי המשחק וגילוי המשמעות שלהן בסיפור. דמויות של השלב הסופי של המשחק(</w:t>
+      </w:r>
+      <w:r>
+        <w:t>End game</w:t>
+      </w:r>
+      <w:r>
+        <w:rPr>
+          <w:rFonts w:hint="cs"/>
+          <w:rtl/>
+        </w:rPr>
+        <w:t>) הם לרוב דמויות שנבחר כתוצאה מהכירות טובה עם המעורבות שלהן בסיפור, והכרת היכולות שלהן, ושימוש בדמויות כדי למצוא אסטרטגיה יצירתית שתוביל לניצחון או לפתרון הבעיה שבסיפור.</w:t>
+      </w:r>
+      <w:r>
+        <w:rPr>
+          <w:rFonts w:hint="cs"/>
+          <w:rtl/>
+        </w:rPr>
+        <w:t xml:space="preserve">  (*** הרחבה ודוגמאות ***)</w:t>
+      </w:r>
+    </w:p>
+    <w:p>
+      <w:r>
+        <w:rPr>
+          <w:rFonts w:hint="cs"/>
+          <w:rtl/>
+        </w:rPr>
+        <w:t>שאלה נוספת עבור המעצב ביצירת דמויות היא בעניין "רצון חופשי" לעומת שליטת השחקן. לדמויות משחק שנשלטות על ידי השחקן לא תמיד יש את האפשרות לפעול בכוחות עצמן. השחקן מקבל על עצמו את השליחות של אותה דמות, מה שמגביל את המידה שבה הדמות יכולה להפגין את אישיותה ואת תהליכי המחשבה הפנימיים שלה. לפעמים דמות היא לא לגמרי בשליטת השחקן, הדמות נשלטת על ידי בינה מל</w:t>
+      </w:r>
+      <w:r>
+        <w:rPr>
+          <w:rFonts w:hint="cs"/>
+          <w:rtl/>
+        </w:rPr>
+        <w:t>א</w:t>
+      </w:r>
+      <w:r>
+        <w:rPr>
+          <w:rFonts w:hint="cs"/>
+          <w:rtl/>
+        </w:rPr>
+        <w:t>כותית</w:t>
+      </w:r>
+      <w:r>
+        <w:rPr>
+          <w:rFonts w:hint="cs"/>
+          <w:rtl/>
+        </w:rPr>
+        <w:t xml:space="preserve"> </w:t>
+      </w:r>
+      <w:r>
+        <w:rPr>
+          <w:rFonts w:hint="cs"/>
+          <w:rtl/>
+        </w:rPr>
+        <w:t>(</w:t>
+      </w:r>
+      <w:r>
+        <w:rPr>
+          <w:rFonts w:hint="cs"/>
+        </w:rPr>
+        <w:t>AI</w:t>
+      </w:r>
+      <w:r>
+        <w:rPr>
+          <w:rFonts w:hint="cs"/>
+          <w:rtl/>
+        </w:rPr>
+        <w:t>) אשר מציגות תחושה של אוטונומיה שיוצרת מתח פוטנציאלי מעניין בין מה שהשחקן רוצה לבין מה שהדמות רוצה.</w:t>
+      </w:r>
+    </w:p>
+    <w:p>
+      <w:pPr>
+        <w:rPr>
+          <w:rtl/>
+        </w:rPr>
+      </w:pPr>
+      <w:r>
+        <w:rPr>
+          <w:rFonts w:hint="cs"/>
+          <w:rtl/>
+        </w:rPr>
+        <w:t xml:space="preserve">דוגמה ישנה: במשחק </w:t>
+      </w:r>
+      <w:r>
+        <w:t>Captain Goodnight</w:t>
+      </w:r>
+      <w:r>
+        <w:rPr>
+          <w:rFonts w:hint="cs"/>
+          <w:rtl/>
+        </w:rPr>
+        <w:t xml:space="preserve"> </w:t>
+      </w:r>
+      <w:r>
+        <w:rPr>
+          <w:rFonts w:hint="cs"/>
+          <w:sz w:val="16"/>
+          <w:szCs w:val="16"/>
+          <w:rtl/>
+        </w:rPr>
+        <w:t>(יוטיוב:</w:t>
+      </w:r>
+      <w:r>
+        <w:rPr>
+          <w:rFonts w:hint="cs"/>
+          <w:sz w:val="16"/>
+          <w:szCs w:val="16"/>
+        </w:rPr>
+        <w:t xml:space="preserve"> </w:t>
+      </w:r>
+      <w:r>
+        <w:rPr>
+          <w:rFonts w:hint="cs"/>
+          <w:sz w:val="16"/>
+          <w:szCs w:val="16"/>
+          <w:rtl/>
+        </w:rPr>
+        <w:t xml:space="preserve"> </w:t>
+      </w:r>
+      <w:hyperlink r:id="rId21" w:history="1">
+        <w:r>
+          <w:rPr>
+            <w:rStyle w:val="Hyperlink"/>
+            <w:sz w:val="16"/>
+            <w:szCs w:val="16"/>
+          </w:rPr>
+          <w:t>https://www.youtube.com/watch?v=X2cxXpuILEc</w:t>
+        </w:r>
+      </w:hyperlink>
+      <w:r>
+        <w:rPr>
+          <w:rFonts w:hint="cs"/>
+          <w:sz w:val="16"/>
+          <w:szCs w:val="16"/>
+          <w:rtl/>
+        </w:rPr>
+        <w:t xml:space="preserve"> )</w:t>
+      </w:r>
+      <w:r>
+        <w:rPr>
+          <w:rFonts w:hint="cs"/>
+          <w:rtl/>
+        </w:rPr>
+        <w:t xml:space="preserve"> </w:t>
+      </w:r>
+      <w:r>
+        <w:rPr>
+          <w:rFonts w:hint="cs"/>
+          <w:rtl/>
+        </w:rPr>
+        <w:t>מלפני כ-35 שנה</w:t>
+      </w:r>
+      <w:r>
+        <w:rPr>
+          <w:rFonts w:hint="cs"/>
+          <w:rtl/>
+        </w:rPr>
+        <w:t>, השחקן שולט בדמות של לוחם, אבל אם השחקן עוצר ולא משחק למשך זמן מסויים, הדמות מתחילה לדבר עם השחקן בחוסר-סבלנות.</w:t>
+      </w:r>
+    </w:p>
+    <w:p>
+      <w:pPr>
+        <w:rPr>
+          <w:rFonts w:hint="cs"/>
+          <w:rtl/>
+        </w:rPr>
+      </w:pPr>
+      <w:r>
+        <w:rPr>
+          <w:rFonts w:hint="cs"/>
+          <w:rtl/>
+        </w:rPr>
+        <w:t xml:space="preserve">  (*** דוגמאות </w:t>
+      </w:r>
+      <w:r>
+        <w:rPr>
+          <w:rFonts w:hint="cs"/>
+          <w:rtl/>
+        </w:rPr>
+        <w:t xml:space="preserve">נוספות </w:t>
+      </w:r>
+      <w:r>
+        <w:rPr>
+          <w:rFonts w:hint="cs"/>
+          <w:rtl/>
+        </w:rPr>
+        <w:t>***)</w:t>
+      </w:r>
+    </w:p>
+    <w:p>
+      <w:pPr>
+        <w:pStyle w:val="IntenseQuote"/>
+        <w:rPr>
+          <w:rtl/>
+        </w:rPr>
+      </w:pPr>
+      <w:r>
+        <w:rPr>
+          <w:rStyle w:val="Strong"/>
+          <w:rFonts w:hint="cs"/>
+          <w:rtl/>
+        </w:rPr>
+        <w:t>[תרגיל 4. 7]</w:t>
+      </w:r>
+      <w:r>
+        <w:rPr>
+          <w:rFonts w:hint="cs"/>
+          <w:rtl/>
+        </w:rPr>
+        <w:t xml:space="preserve"> </w:t>
+      </w:r>
+      <w:r>
+        <w:rPr>
+          <w:rFonts w:hint="cs"/>
+          <w:rtl/>
+        </w:rPr>
+        <w:t>דמויות משחק</w:t>
+      </w:r>
+    </w:p>
+    <w:p>
+      <w:pPr>
+        <w:pStyle w:val="IntenseQuote"/>
+        <w:rPr>
+          <w:rtl/>
+        </w:rPr>
+      </w:pPr>
+      <w:r>
+        <w:rPr>
+          <w:rFonts w:hint="cs"/>
+          <w:rtl/>
+        </w:rPr>
+        <w:t xml:space="preserve">ציינו </w:t>
+      </w:r>
+      <w:r>
+        <w:rPr>
+          <w:rFonts w:hint="cs"/>
+          <w:rtl/>
+        </w:rPr>
+        <w:t xml:space="preserve">שלוש דמויות משחק </w:t>
+      </w:r>
+      <w:r>
+        <w:rPr>
+          <w:rFonts w:hint="cs"/>
+          <w:rtl/>
+        </w:rPr>
+        <w:t xml:space="preserve">שאתם מגדירים </w:t>
+      </w:r>
+      <w:r>
+        <w:rPr>
+          <w:rFonts w:hint="cs"/>
+          <w:rtl/>
+        </w:rPr>
+        <w:t>כדמות מרתקת.</w:t>
+      </w:r>
+    </w:p>
+    <w:p>
+      <w:pPr>
+        <w:pStyle w:val="IntenseQuote"/>
+      </w:pPr>
+      <w:r>
+        <w:rPr>
+          <w:rFonts w:hint="cs"/>
+          <w:rtl/>
+        </w:rPr>
+        <w:t>איך הדמויות הללו מתעוררות לחיים בתוך המשחק? מה מאפשר ל</w:t>
+      </w:r>
+      <w:r>
+        <w:rPr>
+          <w:rFonts w:hint="cs"/>
+          <w:rtl/>
+        </w:rPr>
+        <w:t>כם</w:t>
+      </w:r>
+      <w:r>
+        <w:rPr>
+          <w:rFonts w:hint="cs"/>
+          <w:rtl/>
+        </w:rPr>
+        <w:t xml:space="preserve"> להזדהות איתם? האם</w:t>
+      </w:r>
+      <w:r>
+        <w:rPr>
+          <w:rFonts w:hint="cs"/>
+          <w:rtl/>
+        </w:rPr>
+        <w:t xml:space="preserve"> </w:t>
+      </w:r>
+      <w:r>
+        <w:rPr>
+          <w:rFonts w:hint="cs"/>
+          <w:rtl/>
+        </w:rPr>
+        <w:t xml:space="preserve">אלה </w:t>
+      </w:r>
+      <w:r>
+        <w:rPr>
+          <w:rFonts w:hint="cs"/>
+          <w:rtl/>
+        </w:rPr>
+        <w:t xml:space="preserve">דמויות </w:t>
+      </w:r>
+      <w:r>
+        <w:rPr>
+          <w:rFonts w:hint="cs"/>
+          <w:rtl/>
+        </w:rPr>
+        <w:t>שטוחות או עגולות?</w:t>
+      </w:r>
+      <w:r>
+        <w:rPr>
+          <w:rFonts w:hint="cs"/>
+        </w:rPr>
+        <w:t xml:space="preserve"> </w:t>
+      </w:r>
+      <w:r>
+        <w:rPr>
+          <w:rFonts w:hint="cs"/>
+          <w:rtl/>
+        </w:rPr>
+        <w:t>דינאמיות</w:t>
+      </w:r>
+      <w:r>
+        <w:rPr>
+          <w:rFonts w:hint="cs"/>
+          <w:rtl/>
+        </w:rPr>
+        <w:t xml:space="preserve"> או</w:t>
+      </w:r>
+      <w:r>
+        <w:rPr>
+          <w:rFonts w:hint="cs"/>
+          <w:rtl/>
+        </w:rPr>
+        <w:t xml:space="preserve"> סטאטיות</w:t>
+      </w:r>
+      <w:r>
+        <w:rPr>
+          <w:rFonts w:hint="cs"/>
+          <w:rtl/>
+        </w:rPr>
+        <w:t>?</w:t>
+      </w:r>
+    </w:p>
+    <w:p>
+      <w:pPr>
+        <w:pStyle w:val="Heading2"/>
+        <w:rPr>
+          <w:color w:val="auto"/>
+          <w:rtl/>
+        </w:rPr>
+      </w:pPr>
+      <w:r>
+        <w:rPr>
+          <w:rFonts w:hint="cs"/>
+          <w:rtl/>
+        </w:rPr>
+        <w:t>עלילה</w:t>
+      </w:r>
+    </w:p>
+    <w:p>
+      <w:r>
+        <w:rPr>
+          <w:rFonts w:hint="cs"/>
+          <w:rtl/>
+        </w:rPr>
+        <w:t xml:space="preserve">אמרנו שתוצאה של משחק חייבת להיות לא וודאית- שזה חלק מהמבנה הרשמי של המשחק. זה נכון גם לסיפור. גם התוצאה של סיפור אינה וודאית (לפחות בפעם הראשונה שחווים את הסיפור). המחזות, הסרטים, הטלוויזיה והמשחקים </w:t>
+      </w:r>
+      <w:r>
+        <w:rPr>
+          <w:rFonts w:hint="cs"/>
+          <w:rtl/>
+        </w:rPr>
+        <w:t xml:space="preserve">- </w:t>
+      </w:r>
+      <w:r>
+        <w:rPr>
+          <w:rFonts w:hint="cs"/>
+          <w:rtl/>
+        </w:rPr>
+        <w:t xml:space="preserve"> כל אמצעים אלו כרוכים בסיפורי סיפורים ונרטיבים המתחילים בחוסר וודאות ונפתרים במהלך הזמן. בסרט או מחזה האי וודאות נפתרת על ידי המחבר, ואילו במשחק האי וודאות נפתרת על ידי השחקן. ובגלל זה קשה מאד לשלב שיטות לספר סיפורים מסורתיים במשחקים. </w:t>
+      </w:r>
+    </w:p>
+    <w:p>
+      <w:pPr>
+        <w:rPr>
+          <w:rtl/>
+        </w:rPr>
+      </w:pPr>
+      <w:r>
+        <w:rPr>
+          <w:rFonts w:hint="cs"/>
+          <w:rtl/>
+        </w:rPr>
+        <w:t xml:space="preserve">במשחקים רבים הסיפור מוגבל על ידי סיפור </w:t>
+      </w:r>
+      <w:r>
+        <w:rPr>
+          <w:rFonts w:hint="cs"/>
+          <w:rtl/>
+        </w:rPr>
+        <w:t xml:space="preserve">רקע </w:t>
+      </w:r>
+      <w:r>
+        <w:t xml:space="preserve"> </w:t>
+      </w:r>
+      <w:r>
+        <w:rPr>
+          <w:rFonts w:hint="cs"/>
+          <w:rtl/>
+        </w:rPr>
+        <w:t>(</w:t>
+      </w:r>
+      <w:r>
+        <w:t>backstory</w:t>
+      </w:r>
+      <w:r>
+        <w:rPr>
+          <w:rFonts w:hint="cs"/>
+          <w:rtl/>
+        </w:rPr>
+        <w:t xml:space="preserve"> </w:t>
+      </w:r>
+      <w:r>
+        <w:rPr>
+          <w:rFonts w:hint="cs"/>
+          <w:rtl/>
+        </w:rPr>
+        <w:t xml:space="preserve"> - </w:t>
+      </w:r>
+      <w:r>
+        <w:rPr>
+          <w:rFonts w:hint="cs"/>
+          <w:rtl/>
+        </w:rPr>
+        <w:t>גרסה מורחבת של</w:t>
+      </w:r>
+      <w:r>
+        <w:rPr>
+          <w:rFonts w:hint="cs"/>
+          <w:rtl/>
+        </w:rPr>
+        <w:t xml:space="preserve"> </w:t>
+      </w:r>
+      <w:r>
+        <w:t>premise</w:t>
+      </w:r>
+      <w:r>
+        <w:rPr>
+          <w:rFonts w:hint="cs"/>
+          <w:rtl/>
+        </w:rPr>
+        <w:t>)</w:t>
+      </w:r>
+      <w:r>
+        <w:rPr>
+          <w:rFonts w:hint="cs"/>
+          <w:rtl/>
+        </w:rPr>
+        <w:t xml:space="preserve">. </w:t>
+      </w:r>
+      <w:r>
+        <w:rPr>
+          <w:rFonts w:hint="cs"/>
+          <w:rtl/>
+        </w:rPr>
+        <w:t xml:space="preserve">סיפור </w:t>
+      </w:r>
+      <w:r>
+        <w:rPr>
+          <w:rFonts w:hint="cs"/>
+          <w:rtl/>
+        </w:rPr>
+        <w:t>ה</w:t>
+      </w:r>
+      <w:r>
+        <w:rPr>
+          <w:rFonts w:hint="cs"/>
+          <w:rtl/>
+        </w:rPr>
+        <w:t xml:space="preserve">רקע </w:t>
+      </w:r>
+      <w:r>
+        <w:t xml:space="preserve"> </w:t>
+      </w:r>
+      <w:r>
+        <w:rPr>
+          <w:rFonts w:hint="cs"/>
+          <w:rtl/>
+        </w:rPr>
+        <w:t xml:space="preserve">נותן תפאורה והקשר לקונפליקט של המשחק, והוא יכול ליצור מוטיבציה לדמויות. משחקים כמו </w:t>
+      </w:r>
+      <w:r>
+        <w:rPr>
+          <w:rFonts w:hint="cs"/>
+        </w:rPr>
+        <w:t xml:space="preserve">STARCRAFT </w:t>
+      </w:r>
+      <w:r>
+        <w:rPr>
+          <w:rFonts w:hint="cs"/>
+          <w:rtl/>
+        </w:rPr>
+        <w:t>/</w:t>
+      </w:r>
+      <w:r>
+        <w:rPr>
+          <w:rFonts w:hint="cs"/>
+        </w:rPr>
+        <w:t xml:space="preserve"> WARCRAFT </w:t>
+      </w:r>
+      <w:r>
+        <w:rPr>
+          <w:rFonts w:hint="cs"/>
+          <w:rtl/>
+        </w:rPr>
+        <w:t xml:space="preserve"> עוקבים אחרי מודל זה במצבי משחק לשחקן יחיד שלהם. במשחקים אלו נקודות הסיפור מונחות בתחילת </w:t>
+      </w:r>
+      <w:r>
+        <w:rPr>
+          <w:rFonts w:hint="cs"/>
+          <w:rtl/>
+        </w:rPr>
+        <w:t>שלב כלשהו,</w:t>
+      </w:r>
+      <w:r>
+        <w:rPr>
+          <w:rFonts w:hint="cs"/>
+          <w:rtl/>
+        </w:rPr>
+        <w:t xml:space="preserve"> ועל השחקן להצליח לעבור כל שלב על מנת להגיע לנקודה הבאה בסיפור. כישלון פירושו לשחק </w:t>
+      </w:r>
+      <w:r>
+        <w:rPr>
+          <w:rFonts w:hint="cs"/>
+          <w:rtl/>
+        </w:rPr>
+        <w:t xml:space="preserve">באותו שלב </w:t>
+      </w:r>
+      <w:r>
+        <w:rPr>
+          <w:rFonts w:hint="cs"/>
+          <w:rtl/>
+        </w:rPr>
+        <w:t>שוב ושוב על להצלחה. רק אז תגיע התקדמות הסיפור.</w:t>
+      </w:r>
+      <w:r>
+        <w:t xml:space="preserve"> </w:t>
+      </w:r>
+      <w:r>
+        <w:rPr>
+          <w:rFonts w:hint="cs"/>
+          <w:rtl/>
+        </w:rPr>
+        <w:t xml:space="preserve"> כמו בסרט הידוע "לקום אתמול בבוקר".</w:t>
+      </w:r>
+    </w:p>
+    <w:p>
+      <w:pPr>
+        <w:rPr>
+          <w:rtl/>
+        </w:rPr>
+      </w:pPr>
+      <w:r>
+        <w:rPr>
+          <w:rFonts w:hint="cs"/>
+          <w:rtl/>
+        </w:rPr>
         <w:lastRenderedPageBreak/>
-        <w:t xml:space="preserve">בעבר הרחוק של משחקי-המחשב, </w:t>
-      </w:r>
-      <w:r>
-        <w:rPr>
-          <w:rFonts w:hint="cs"/>
-          <w:rtl/>
-        </w:rPr>
-        <w:t>דמויות הוגדרו באופן מוחלט על פי</w:t>
-      </w:r>
-      <w:r>
-        <w:rPr>
-          <w:rFonts w:hint="cs"/>
-          <w:rtl/>
-        </w:rPr>
-        <w:t xml:space="preserve"> המראה החיצוני שלהם (כמו האף של מאריו)</w:t>
-      </w:r>
-      <w:r>
-        <w:rPr>
-          <w:rFonts w:hint="cs"/>
-          <w:rtl/>
-        </w:rPr>
-        <w:t xml:space="preserve">, ללא ניסיון לאפיון </w:t>
-      </w:r>
-      <w:r>
-        <w:rPr>
-          <w:rFonts w:hint="cs"/>
-          <w:rtl/>
-        </w:rPr>
-        <w:t xml:space="preserve">אישיותי </w:t>
-      </w:r>
-      <w:r>
-        <w:rPr>
-          <w:rFonts w:hint="cs"/>
-          <w:rtl/>
-        </w:rPr>
-        <w:t xml:space="preserve">כלשהו. </w:t>
-      </w:r>
-      <w:r>
-        <w:rPr>
-          <w:rFonts w:hint="cs"/>
-          <w:rtl/>
+        <w:t>מעצבי משחק מאמינים שיש פוטנציאל טוב יותר לשימוש בסיפור במשחקים אם הסיפור נובע מהתקדמות המשחק ולא ממבנה שנקבע מראש. לדוגמא ב</w:t>
+      </w:r>
+      <w:r>
+        <w:rPr>
+          <w:rFonts w:hint="cs"/>
+        </w:rPr>
+        <w:t>SIMS</w:t>
+      </w:r>
+      <w:r>
+        <w:rPr>
+          <w:rFonts w:hint="cs"/>
+          <w:rtl/>
+        </w:rPr>
+        <w:t xml:space="preserve"> השחקנים משתמשים ב</w:t>
+      </w:r>
+      <w:r>
+        <w:rPr>
+          <w:rFonts w:hint="cs"/>
+          <w:rtl/>
+        </w:rPr>
+        <w:t>רכיב</w:t>
+      </w:r>
+      <w:r>
+        <w:rPr>
+          <w:rFonts w:hint="cs"/>
+          <w:rtl/>
+        </w:rPr>
+        <w:t>ים הבסיסיים שמספקת המערכת הפורמאלית כדי לדמיין אינסוף סיפורים שמעורבים בדמויות המשחק שלהם.</w:t>
+      </w:r>
+    </w:p>
+    <w:p>
+      <w:r>
+        <w:rPr>
+          <w:rFonts w:hint="cs"/>
+          <w:rtl/>
+        </w:rPr>
+        <w:t>(***</w:t>
+      </w:r>
+      <w:r>
+        <w:rPr>
+          <w:rFonts w:hint="cs"/>
         </w:rPr>
         <w:t xml:space="preserve"> </w:t>
       </w:r>
@@ -4449,74 +5264,312 @@
           <w:rFonts w:hint="cs"/>
           <w:rtl/>
         </w:rPr>
-        <w:t>הד</w:t>
-      </w:r>
-      <w:r>
-        <w:rPr>
-          <w:rFonts w:hint="cs"/>
-          <w:rtl/>
-        </w:rPr>
-        <w:t>מויות של שלב אמצע המשחק (</w:t>
-      </w:r>
-      <w:r>
-        <w:t>middle game</w:t>
-      </w:r>
-      <w:r>
-        <w:rPr>
-          <w:rFonts w:hint="cs"/>
-          <w:rtl/>
-        </w:rPr>
-        <w:t>) הן דמויות שאותן נבחר על פי חשיפה תוך כדי המשחק וגילוי המשמעות שלהן בסיפור. דמויות של השלב הסופי של המשחק(</w:t>
-      </w:r>
-      <w:r>
-        <w:t>End game</w:t>
-      </w:r>
-      <w:r>
-        <w:rPr>
-          <w:rFonts w:hint="cs"/>
-          <w:rtl/>
-        </w:rPr>
-        <w:t>) הם לרוב דמויות שנבחר כתוצאה מהכירות טובה עם המעורבות שלהן בסיפור, והכרת היכולות שלהן, ושימוש בדמויות כדי למצוא אסטרטגיה יצירתית שתוביל לניצחון או לפתרון הבעיה שבסיפור.</w:t>
-      </w:r>
-      <w:r>
-        <w:rPr>
-          <w:rFonts w:hint="cs"/>
-          <w:rtl/>
-        </w:rPr>
-        <w:t xml:space="preserve">  (*** הרחבה ודוגמאות ***)</w:t>
-      </w:r>
-    </w:p>
-    <w:p>
-      <w:pPr>
-        <w:rPr>
-          <w:rtl/>
-        </w:rPr>
-      </w:pPr>
-      <w:r>
-        <w:rPr>
-          <w:rFonts w:hint="cs"/>
-          <w:rtl/>
-        </w:rPr>
-        <w:t>שאלה נוספת עבור המעצב ביצירת דמויות היא בעניין "רצון חופשי" לעומת שליטת השחקן. לדמויות משחק שנשלטות על ידי השחקן לא תמיד יש את האפשרות לפעול בכוחות עצמן. השחקן מקבל על עצמו את השליחות של אותה דמות, מה שמגביל את המידה שבה הדמות יכולה להפגין את אישיותה ואת תהליכי המחשבה הפנימיים שלה. לפעמים דמות היא לא לגמרי בשליטת השחקן, הדמות נשלטת על ידי בינה מל</w:t>
-      </w:r>
-      <w:r>
-        <w:rPr>
-          <w:rFonts w:hint="cs"/>
-          <w:rtl/>
-        </w:rPr>
-        <w:t>א</w:t>
-      </w:r>
-      <w:r>
-        <w:rPr>
-          <w:rFonts w:hint="cs"/>
-          <w:rtl/>
-        </w:rPr>
-        <w:t>כותית</w:t>
-      </w:r>
-      <w:r>
-        <w:rPr>
-          <w:rFonts w:hint="cs"/>
-          <w:rtl/>
+        <w:t>להרחיב ולהוסיף דוגמאות ***)</w:t>
+      </w:r>
+    </w:p>
+    <w:p>
+      <w:pPr>
+        <w:pStyle w:val="IntenseQuote"/>
+        <w:rPr>
+          <w:rtl/>
+        </w:rPr>
+      </w:pPr>
+      <w:r>
+        <w:rPr>
+          <w:rStyle w:val="Strong"/>
+          <w:rFonts w:hint="cs"/>
+          <w:rtl/>
+        </w:rPr>
+        <w:t>[תרגיל 4. 8]</w:t>
+      </w:r>
+      <w:r>
+        <w:rPr>
+          <w:rFonts w:hint="cs"/>
+          <w:rtl/>
+        </w:rPr>
+        <w:t xml:space="preserve"> סיפור-</w:t>
+      </w:r>
+    </w:p>
+    <w:p>
+      <w:pPr>
+        <w:pStyle w:val="IntenseQuote"/>
+        <w:rPr>
+          <w:rtl/>
+        </w:rPr>
+      </w:pPr>
+      <w:r>
+        <w:rPr>
+          <w:rFonts w:hint="cs"/>
+          <w:rtl/>
+        </w:rPr>
+        <w:t xml:space="preserve">בחר משחק שלדעתך הסיפור שלו </w:t>
+      </w:r>
+      <w:r>
+        <w:rPr>
+          <w:rFonts w:hint="cs"/>
+          <w:rtl/>
+        </w:rPr>
+        <w:t xml:space="preserve">משתלב בצורה </w:t>
+      </w:r>
+      <w:r>
+        <w:rPr>
+          <w:rFonts w:hint="cs"/>
+          <w:rtl/>
+        </w:rPr>
+        <w:t xml:space="preserve">טובה במהלך המשחק. </w:t>
+      </w:r>
+    </w:p>
+    <w:p>
+      <w:pPr>
+        <w:pStyle w:val="IntenseQuote"/>
+        <w:rPr>
+          <w:rtl/>
+        </w:rPr>
+      </w:pPr>
+      <w:r>
+        <w:rPr>
+          <w:rFonts w:hint="cs"/>
+          <w:rtl/>
+        </w:rPr>
+        <w:t>למה לדעתך משחק זה מצליח? איך העלילה מתקדמת ככל שהמשחק מתקדם?</w:t>
+      </w:r>
+    </w:p>
+    <w:p>
+      <w:pPr>
+        <w:rPr>
+          <w:rtl/>
+        </w:rPr>
+      </w:pPr>
+    </w:p>
+    <w:p>
+      <w:pPr>
+        <w:pStyle w:val="Heading3"/>
+        <w:rPr>
+          <w:rtl/>
+        </w:rPr>
+      </w:pPr>
+      <w:r>
+        <w:rPr>
+          <w:rFonts w:hint="cs"/>
+          <w:rtl/>
+        </w:rPr>
+        <w:t>הקשת הדרמטית</w:t>
+      </w:r>
+    </w:p>
+    <w:p>
+      <w:pPr>
+        <w:rPr>
+          <w:rtl/>
+        </w:rPr>
+      </w:pPr>
+      <w:r>
+        <w:rPr>
+          <w:rFonts w:hint="cs"/>
+          <w:rtl/>
+        </w:rPr>
+        <w:t xml:space="preserve">הצגנו מספר </w:t>
+      </w:r>
+      <w:r>
+        <w:rPr>
+          <w:rFonts w:hint="cs"/>
+          <w:rtl/>
+        </w:rPr>
+        <w:t>רכיב</w:t>
+      </w:r>
+      <w:r>
+        <w:rPr>
+          <w:rFonts w:hint="cs"/>
+          <w:rtl/>
+        </w:rPr>
+        <w:t>ים מרכזיים דרמטיים שיכולים לסייע בעת יצירת מעורבות שחקנים במערכת המשחק. אבל הכי חשוב מה</w:t>
+      </w:r>
+      <w:r>
+        <w:rPr>
+          <w:rFonts w:hint="cs"/>
+          <w:rtl/>
+        </w:rPr>
+        <w:t>רכיב</w:t>
+      </w:r>
+      <w:r>
+        <w:rPr>
+          <w:rFonts w:hint="cs"/>
+          <w:rtl/>
+        </w:rPr>
+        <w:t xml:space="preserve">ים האלה הוא הקונפליקט. הקונפליקט הוא </w:t>
+      </w:r>
+      <w:r>
+        <w:rPr>
+          <w:rFonts w:hint="cs"/>
+          <w:rtl/>
+        </w:rPr>
+        <w:t xml:space="preserve">בליבה </w:t>
+      </w:r>
+      <w:r>
+        <w:rPr>
+          <w:rFonts w:hint="cs"/>
+          <w:rtl/>
+        </w:rPr>
+        <w:t>של כל דרמה טובה, הוא נמצע בלב מערכת המשחק. קונפליקט משמעותי לא נועד רק כדי למנוע מהשחקנים להשיג את המטרות שלהם בקלות רבה מדי, אלא גם מושך שחקנים למשחק בצורה רגשית על ידי יצירת תחושת מתח באשר לתוצאה. בדרמה המסורתית קונפליקט מתרחש כאשר הגיבור עומד בפני בעיה או מכשול המונע ממ</w:t>
+      </w:r>
+      <w:r>
+        <w:rPr>
+          <w:rFonts w:hint="cs"/>
+          <w:rtl/>
+        </w:rPr>
+        <w:t>נ</w:t>
+      </w:r>
+      <w:bookmarkStart w:id="1" w:name="_GoBack"/>
+      <w:bookmarkEnd w:id="1"/>
+      <w:r>
+        <w:rPr>
+          <w:rFonts w:hint="cs"/>
+          <w:rtl/>
+        </w:rPr>
+        <w:t>ו להשיג את המטרה. במקרה של סיפור, הגיבור הוא בדרך כלל הדמות הראשית. במקרה של משחק, הגיבור יכול להיות שחקן או דמות שמייצגת את השחקן. הקונפליקט של השחקן יכול להיות נגד שחקן אחר, נגד המערכת, או דילמות אחרות. ניתן לחלק קונפליקט דרמטי מסורתי לקטגוריות כמו</w:t>
+      </w:r>
+      <w:r>
+        <w:rPr>
+          <w:rFonts w:hint="cs"/>
+          <w:rtl/>
+        </w:rPr>
+        <w:t xml:space="preserve"> דמות </w:t>
+      </w:r>
+      <w:r>
+        <w:rPr>
+          <w:rFonts w:hint="cs"/>
+          <w:rtl/>
+        </w:rPr>
+        <w:t>מו</w:t>
+      </w:r>
+      <w:r>
+        <w:rPr>
+          <w:rFonts w:hint="cs"/>
+          <w:rtl/>
+        </w:rPr>
+        <w:t>ל דמות, דמות</w:t>
+      </w:r>
+      <w:r>
+        <w:rPr>
+          <w:rFonts w:hint="cs"/>
+          <w:rtl/>
+        </w:rPr>
+        <w:t xml:space="preserve"> מול טבע, </w:t>
+      </w:r>
+      <w:r>
+        <w:rPr>
+          <w:rFonts w:hint="cs"/>
+          <w:rtl/>
+        </w:rPr>
+        <w:t xml:space="preserve">דמות </w:t>
+      </w:r>
+      <w:r>
+        <w:rPr>
+          <w:rFonts w:hint="cs"/>
+          <w:rtl/>
+        </w:rPr>
+        <w:t xml:space="preserve">מול מכונה, </w:t>
+      </w:r>
+      <w:r>
+        <w:rPr>
+          <w:rFonts w:hint="cs"/>
+          <w:rtl/>
+        </w:rPr>
+        <w:t xml:space="preserve">דמות </w:t>
+      </w:r>
+      <w:r>
+        <w:rPr>
+          <w:rFonts w:hint="cs"/>
+          <w:rtl/>
+        </w:rPr>
+        <w:t xml:space="preserve">מול חברה, </w:t>
+      </w:r>
+      <w:r>
+        <w:rPr>
+          <w:rFonts w:hint="cs"/>
+          <w:rtl/>
+        </w:rPr>
+        <w:t xml:space="preserve">דמות </w:t>
+      </w:r>
+      <w:r>
+        <w:rPr>
+          <w:rFonts w:hint="cs"/>
+          <w:rtl/>
+        </w:rPr>
+        <w:t>מול גורל</w:t>
+      </w:r>
+      <w:r>
+        <w:rPr>
+          <w:rFonts w:hint="cs"/>
+          <w:rtl/>
+        </w:rPr>
+        <w:t>, דמות מול עצמה</w:t>
+      </w:r>
+      <w:r>
+        <w:rPr>
+          <w:rFonts w:hint="cs"/>
+          <w:rtl/>
+        </w:rPr>
+        <w:t xml:space="preserve">. חשיבה על קונפליקט משחק בדרך זו עוזרת לנו לשלב את הנחת היסוד הדרמטית של המשחק ואת המערכת הפורמאלית שלו, וכך להעמיק את יחסי השחקנים לשניהם.  </w:t>
+      </w:r>
+    </w:p>
+    <w:p>
+      <w:pPr>
+        <w:rPr>
+          <w:rtl/>
+        </w:rPr>
+      </w:pPr>
+      <w:r>
+        <w:rPr>
+          <w:rFonts w:hint="cs"/>
+          <w:rtl/>
+        </w:rPr>
+        <w:t>הסלמה של קונפליקט יוצרת קשת דרמטית, ככל שהסיפור מתקדם לאורך הזמן, ככה הדילמות משתנות גדלות, המתח עולה ויורד בהתאם לסיטואציה, ולבסוף נפתרות הבעיות וככה נוצר מתח דרמטי.</w:t>
+      </w:r>
+    </w:p>
+    <w:p>
+      <w:pPr>
+        <w:rPr>
+          <w:rtl/>
+        </w:rPr>
+      </w:pPr>
+      <w:r>
+        <w:rPr>
+          <w:rFonts w:hint="cs"/>
+          <w:rtl/>
+        </w:rPr>
+        <w:t>קונפליקט נוצר כאשר לגיבור הראשי יש מטרה שמנוגדת לסביבה, הקונפליקט וניסיונ</w:t>
+      </w:r>
+      <w:r>
+        <w:rPr>
+          <w:rFonts w:hint="eastAsia"/>
+          <w:rtl/>
+        </w:rPr>
+        <w:t>ו</w:t>
+      </w:r>
+      <w:r>
+        <w:rPr>
+          <w:rFonts w:hint="cs"/>
+          <w:rtl/>
+        </w:rPr>
+        <w:t xml:space="preserve"> של הגיבור  לפתור אותו גורמים לשורה של אירועים המובילים לפעולה הולכת וגוברת. פעולה זו מובילה לשיא בו מוצג איזשהו גורם מכריע. מה שקורה לבסוף זה הכרעה, שיוצרת את האפקט הדרמטי, ושם נפתר הקונפליקט.</w:t>
+      </w:r>
+    </w:p>
+    <w:p>
+      <w:pPr>
+        <w:rPr>
+          <w:rtl/>
+        </w:rPr>
+      </w:pPr>
+      <w:r>
+        <w:rPr>
+          <w:rFonts w:hint="cs"/>
+          <w:rtl/>
+        </w:rPr>
+        <w:t>(***</w:t>
+      </w:r>
+      <w:r>
+        <w:rPr>
+          <w:rFonts w:hint="cs"/>
         </w:rPr>
         <w:t xml:space="preserve"> </w:t>
       </w:r>
@@ -4525,28 +5578,28 @@
           <w:rFonts w:hint="cs"/>
           <w:rtl/>
         </w:rPr>
-        <w:t>(</w:t>
-      </w:r>
-      <w:r>
-        <w:rPr>
-          <w:rFonts w:hint="cs"/>
-        </w:rPr>
-        <w:t>AI</w:t>
-      </w:r>
-      <w:r>
-        <w:rPr>
-          <w:rFonts w:hint="cs"/>
-          <w:rtl/>
-        </w:rPr>
-        <w:t xml:space="preserve">) אשר מציגות תחושה של אוטונומיה שיוצרת מתח פוטנציאלי מעניין בין מה שהשחקן רוצה לבין מה שהדמות רוצה. </w:t>
-      </w:r>
-      <w:r>
-        <w:rPr>
-          <w:rFonts w:hint="cs"/>
-          <w:rtl/>
-        </w:rPr>
-        <w:t xml:space="preserve"> (*** דוגמאות ***)</w:t>
-      </w:r>
+        <w:t xml:space="preserve">להרחיב יותר על הקשת הדרמטית </w:t>
+      </w:r>
+      <w:r>
+        <w:rPr>
+          <w:rtl/>
+        </w:rPr>
+        <w:t>–</w:t>
+      </w:r>
+      <w:r>
+        <w:rPr>
+          <w:rFonts w:hint="cs"/>
+          <w:rtl/>
+        </w:rPr>
+        <w:t xml:space="preserve"> איך בונים אותה? להביא דוגמאות ***)</w:t>
+      </w:r>
+    </w:p>
+    <w:p>
+      <w:pPr>
+        <w:rPr>
+          <w:rtl/>
+        </w:rPr>
+      </w:pPr>
     </w:p>
     <w:p>
       <w:pPr>
@@ -4561,7 +5614,85 @@
           <w:rFonts w:hint="cs"/>
           <w:rtl/>
         </w:rPr>
-        <w:t>[תרגיל 4. 7]</w:t>
+        <w:t>[תרגיל 4. 9]</w:t>
+      </w:r>
+      <w:r>
+        <w:rPr>
+          <w:rFonts w:hint="cs"/>
+          <w:rtl/>
+        </w:rPr>
+        <w:t xml:space="preserve"> עלילת סיפור חלק 1-</w:t>
+      </w:r>
+    </w:p>
+    <w:p>
+      <w:pPr>
+        <w:pStyle w:val="IntenseQuote"/>
+        <w:rPr>
+          <w:rtl/>
+        </w:rPr>
+      </w:pPr>
+      <w:r>
+        <w:rPr>
+          <w:rFonts w:hint="cs"/>
+          <w:rtl/>
+        </w:rPr>
+        <w:t>בחר</w:t>
+      </w:r>
+      <w:r>
+        <w:rPr>
+          <w:rFonts w:hint="cs"/>
+          <w:rtl/>
+        </w:rPr>
+        <w:t>ו</w:t>
+      </w:r>
+      <w:r>
+        <w:rPr>
+          <w:rFonts w:hint="cs"/>
+          <w:rtl/>
+        </w:rPr>
+        <w:t xml:space="preserve"> משחק ששיחקת</w:t>
+      </w:r>
+      <w:r>
+        <w:rPr>
+          <w:rFonts w:hint="cs"/>
+          <w:rtl/>
+        </w:rPr>
+        <w:t>ם</w:t>
+      </w:r>
+      <w:r>
+        <w:rPr>
+          <w:rFonts w:hint="cs"/>
+          <w:rtl/>
+        </w:rPr>
+        <w:t xml:space="preserve"> לאורך כל הדרך שלו, ועברת</w:t>
+      </w:r>
+      <w:r>
+        <w:rPr>
+          <w:rFonts w:hint="cs"/>
+          <w:rtl/>
+        </w:rPr>
+        <w:t>ם</w:t>
+      </w:r>
+      <w:r>
+        <w:rPr>
+          <w:rFonts w:hint="cs"/>
+          <w:rtl/>
+        </w:rPr>
+        <w:t xml:space="preserve"> את כל שלבי המשחק. וודא</w:t>
+      </w:r>
+      <w:r>
+        <w:rPr>
+          <w:rFonts w:hint="cs"/>
+          <w:rtl/>
+        </w:rPr>
+        <w:t>ו</w:t>
+      </w:r>
+      <w:r>
+        <w:rPr>
+          <w:rFonts w:hint="cs"/>
+          <w:rtl/>
+        </w:rPr>
+        <w:t xml:space="preserve"> שבמשחק זה מעורב סיפור כלשהו</w:t>
       </w:r>
       <w:r>
         <w:rPr>
@@ -4575,7 +5706,7 @@
           <w:rFonts w:hint="cs"/>
           <w:rtl/>
         </w:rPr>
-        <w:t>דמויות משחק</w:t>
+        <w:t>(שיש מאחוריו איזשהו סיפור).</w:t>
       </w:r>
     </w:p>
     <w:p>
@@ -4590,28 +5721,28 @@
           <w:rFonts w:hint="cs"/>
           <w:rtl/>
         </w:rPr>
-        <w:t xml:space="preserve">ציינו </w:t>
-      </w:r>
-      <w:r>
-        <w:rPr>
-          <w:rFonts w:hint="cs"/>
-          <w:rtl/>
-        </w:rPr>
-        <w:t xml:space="preserve">שלוש דמויות משחק </w:t>
-      </w:r>
-      <w:r>
-        <w:rPr>
-          <w:rFonts w:hint="cs"/>
-          <w:rtl/>
-        </w:rPr>
-        <w:t xml:space="preserve">שאתם מגדירים </w:t>
-      </w:r>
-      <w:r>
-        <w:rPr>
-          <w:rFonts w:hint="cs"/>
-          <w:rtl/>
-        </w:rPr>
-        <w:t>כדמות מרתקת.</w:t>
+        <w:t>תארו את הסיפור בהתאם לשלבי</w:t>
+      </w:r>
+      <w:r>
+        <w:rPr>
+          <w:rFonts w:hint="cs"/>
+          <w:rtl/>
+        </w:rPr>
+        <w:t xml:space="preserve"> הקשת הדרמטית</w:t>
+      </w:r>
+      <w:r>
+        <w:rPr>
+          <w:rFonts w:hint="cs"/>
+          <w:rtl/>
+        </w:rPr>
+        <w:t xml:space="preserve">. </w:t>
+      </w:r>
+      <w:r>
+        <w:rPr>
+          <w:rFonts w:hint="cs"/>
+          <w:rtl/>
+        </w:rPr>
+        <w:t>התייחסו לנקודות הבאות:</w:t>
       </w:r>
     </w:p>
     <w:p>
@@ -4623,21 +5754,49 @@
           <w:rFonts w:hint="cs"/>
           <w:rtl/>
         </w:rPr>
-        <w:t>איך הדמויות הללו מתעוררות לחיים בתוך המשחק? מה מאפשר ל</w:t>
-      </w:r>
-      <w:r>
-        <w:rPr>
-          <w:rFonts w:hint="cs"/>
-          <w:rtl/>
-        </w:rPr>
-        <w:t>כם</w:t>
-      </w:r>
-      <w:r>
-        <w:rPr>
-          <w:rFonts w:hint="cs"/>
-          <w:rtl/>
-        </w:rPr>
-        <w:t xml:space="preserve"> להזדהות איתם? האם</w:t>
+        <w:lastRenderedPageBreak/>
+        <w:t xml:space="preserve">א. הצגה (אקספוזיציה) </w:t>
+      </w:r>
+      <w:r>
+        <w:rPr>
+          <w:rtl/>
+        </w:rPr>
+        <w:t>–</w:t>
+      </w:r>
+      <w:r>
+        <w:rPr>
+          <w:rFonts w:hint="cs"/>
+          <w:rtl/>
+        </w:rPr>
+        <w:t xml:space="preserve"> איך היא מתבצעת במשחק? </w:t>
+      </w:r>
+      <w:r>
+        <w:rPr>
+          <w:rFonts w:hint="cs"/>
+          <w:rtl/>
+        </w:rPr>
+        <w:t>מיהו הגיבור? מה</w:t>
+      </w:r>
+      <w:r>
+        <w:rPr>
+          <w:rFonts w:hint="cs"/>
+          <w:rtl/>
+        </w:rPr>
+        <w:t>ו</w:t>
+      </w:r>
+      <w:r>
+        <w:rPr>
+          <w:rFonts w:hint="cs"/>
+          <w:rtl/>
+        </w:rPr>
+        <w:t xml:space="preserve"> הקונפליקט העיקרי</w:t>
+      </w:r>
+      <w:r>
+        <w:rPr>
+          <w:rFonts w:hint="cs"/>
+          <w:rtl/>
+        </w:rPr>
+        <w:t>,</w:t>
       </w:r>
       <w:r>
         <w:rPr>
@@ -4651,271 +5810,33 @@
           <w:rFonts w:hint="cs"/>
           <w:rtl/>
         </w:rPr>
-        <w:t xml:space="preserve">אלה </w:t>
-      </w:r>
-      <w:r>
-        <w:rPr>
-          <w:rFonts w:hint="cs"/>
-          <w:rtl/>
-        </w:rPr>
-        <w:t xml:space="preserve">דמויות </w:t>
-      </w:r>
-      <w:r>
-        <w:rPr>
-          <w:rFonts w:hint="cs"/>
-          <w:rtl/>
-        </w:rPr>
-        <w:t>שטוחות או עגולות?</w:t>
-      </w:r>
-      <w:r>
-        <w:rPr>
-          <w:rFonts w:hint="cs"/>
-        </w:rPr>
-        <w:t xml:space="preserve"> </w:t>
-      </w:r>
-      <w:r>
-        <w:rPr>
-          <w:rFonts w:hint="cs"/>
-          <w:rtl/>
-        </w:rPr>
-        <w:t>דינאמיות</w:t>
-      </w:r>
-      <w:r>
-        <w:rPr>
-          <w:rFonts w:hint="cs"/>
-          <w:rtl/>
-        </w:rPr>
-        <w:t xml:space="preserve"> או</w:t>
-      </w:r>
-      <w:r>
-        <w:rPr>
-          <w:rFonts w:hint="cs"/>
-          <w:rtl/>
-        </w:rPr>
-        <w:t xml:space="preserve"> סטאטיות</w:t>
-      </w:r>
-      <w:r>
-        <w:rPr>
-          <w:rFonts w:hint="cs"/>
-          <w:rtl/>
-        </w:rPr>
-        <w:t>?</w:t>
-      </w:r>
-    </w:p>
-    <w:p>
-      <w:pPr>
-        <w:pStyle w:val="Heading2"/>
-        <w:rPr>
-          <w:color w:val="auto"/>
-          <w:rtl/>
-        </w:rPr>
-      </w:pPr>
-      <w:r>
-        <w:rPr>
-          <w:rFonts w:hint="cs"/>
-          <w:rtl/>
-        </w:rPr>
-        <w:t>סיפור</w:t>
-      </w:r>
-    </w:p>
-    <w:p>
-      <w:r>
-        <w:rPr>
-          <w:rFonts w:hint="cs"/>
-          <w:rtl/>
-        </w:rPr>
-        <w:t xml:space="preserve">אמרנו שתוצאה של משחק חייבת להיות לא וודאית- שזה חלק מהמבנה הרשמי של המשחק. זה נכון גם לסיפור. גם התוצאה של סיפור אינה וודאית (לפחות בפעם הראשונה שחווים את הסיפור). המחזות, הסרטים, הטלוויזיה והמשחקים הם כל אמצעים אלו הם כרוכים בסיפורי סיפורים ונרטיבים המתחילים בחוסר וודאות ונפתרים במהלך הזמן. בסרט או מחזה האי וודאות נפתרת על ידי המחבר, ואילו במשחק האי וודאות נפתרת על ידי השחקן. ובגלל זה קשה מאד לשלב שיטות לספר סיפורים מסורתיים במשחקים. </w:t>
-      </w:r>
-    </w:p>
-    <w:p>
-      <w:pPr>
-        <w:rPr>
-          <w:rtl/>
-        </w:rPr>
-      </w:pPr>
-      <w:r>
-        <w:rPr>
-          <w:rFonts w:hint="cs"/>
-          <w:rtl/>
-        </w:rPr>
-        <w:t>במשחקים רבים הסיפור מוגבל על ידי סיפור אחורי</w:t>
-      </w:r>
-      <w:r>
-        <w:t xml:space="preserve"> </w:t>
-      </w:r>
-      <w:r>
-        <w:rPr>
-          <w:rFonts w:hint="cs"/>
-          <w:rtl/>
-        </w:rPr>
-        <w:t>(</w:t>
-      </w:r>
-      <w:r>
-        <w:t>backstory</w:t>
-      </w:r>
-      <w:r>
-        <w:rPr>
-          <w:rFonts w:hint="cs"/>
-          <w:rtl/>
-        </w:rPr>
-        <w:t xml:space="preserve">) - </w:t>
-      </w:r>
-      <w:r>
-        <w:rPr>
-          <w:rFonts w:hint="cs"/>
-          <w:rtl/>
-        </w:rPr>
-        <w:t xml:space="preserve">מעין גרסה מורחבת של הנחת היסוד. הסיפור האחורי נותן תפאורה והקשר לקונפליקט של המשחק, והוא יכול ליצור מוטיבציה לדמויות. משחקים כמו </w:t>
-      </w:r>
-      <w:r>
-        <w:rPr>
-          <w:rFonts w:hint="cs"/>
-        </w:rPr>
-        <w:t xml:space="preserve">STARCRAFT </w:t>
-      </w:r>
-      <w:r>
-        <w:rPr>
-          <w:rFonts w:hint="cs"/>
-          <w:rtl/>
-        </w:rPr>
-        <w:t>/</w:t>
-      </w:r>
-      <w:r>
-        <w:rPr>
-          <w:rFonts w:hint="cs"/>
-        </w:rPr>
-        <w:t xml:space="preserve"> WARCRAFT </w:t>
-      </w:r>
-      <w:r>
-        <w:rPr>
-          <w:rFonts w:hint="cs"/>
-          <w:rtl/>
-        </w:rPr>
-        <w:t xml:space="preserve"> עוקבים אחרי מודל זה במצבי משחק לשחקן יחיד שלהם. במשחקים אלו נקודות הסיפור מונחות בתחילת </w:t>
-      </w:r>
-      <w:r>
-        <w:rPr>
-          <w:rFonts w:hint="cs"/>
-          <w:rtl/>
-        </w:rPr>
-        <w:t>שלב כלשהו,</w:t>
-      </w:r>
-      <w:r>
-        <w:rPr>
-          <w:rFonts w:hint="cs"/>
-          <w:rtl/>
-        </w:rPr>
-        <w:t xml:space="preserve"> ועל השחקן להצליח לעבור כל שלב על מנת להגיע לנקודה הבאה בסיפור. כישלון פירושו לשחק </w:t>
-      </w:r>
-      <w:r>
-        <w:rPr>
-          <w:rFonts w:hint="cs"/>
-          <w:rtl/>
-        </w:rPr>
-        <w:t xml:space="preserve">באותו שלב </w:t>
-      </w:r>
-      <w:r>
-        <w:rPr>
-          <w:rFonts w:hint="cs"/>
-          <w:rtl/>
-        </w:rPr>
-        <w:t>שוב ושוב על להצלחה. רק אז תגיע התקדמות הסיפור.</w:t>
-      </w:r>
-      <w:r>
-        <w:t xml:space="preserve"> </w:t>
-      </w:r>
-      <w:r>
-        <w:rPr>
-          <w:rFonts w:hint="cs"/>
-          <w:rtl/>
-        </w:rPr>
-        <w:t xml:space="preserve"> כמו בסרט הידוע "לקום אתמול בבוקר".</w:t>
-      </w:r>
-    </w:p>
-    <w:p>
-      <w:pPr>
-        <w:rPr>
-          <w:rtl/>
-        </w:rPr>
-      </w:pPr>
-      <w:r>
-        <w:rPr>
-          <w:rFonts w:hint="cs"/>
-          <w:rtl/>
-        </w:rPr>
-        <w:t>מעצבי משחק מאמינים שיש פוטנציאל טוב יותר לשימוש בסיפור במשחקים אם הסיפור נובע מהתקדמות המשחק ולא ממבנה שנקבע מראש. לדוגמא ב</w:t>
-      </w:r>
-      <w:r>
-        <w:rPr>
-          <w:rFonts w:hint="cs"/>
-        </w:rPr>
-        <w:t>SIMS</w:t>
-      </w:r>
-      <w:r>
-        <w:rPr>
-          <w:rFonts w:hint="cs"/>
-          <w:rtl/>
-        </w:rPr>
-        <w:t xml:space="preserve"> השחקנים משתמשים ב</w:t>
-      </w:r>
-      <w:r>
-        <w:rPr>
-          <w:rFonts w:hint="cs"/>
-          <w:rtl/>
-        </w:rPr>
-        <w:t>רכיב</w:t>
-      </w:r>
-      <w:r>
-        <w:rPr>
-          <w:rFonts w:hint="cs"/>
-          <w:rtl/>
-        </w:rPr>
-        <w:t>ים הבסיסיים שמספקת המערכת הפורמאלית כדי לדמיין אינסוף סיפורים שמעורבים בדמויות המשחק שלהם.</w:t>
-      </w:r>
-    </w:p>
-    <w:p>
-      <w:r>
-        <w:rPr>
-          <w:rFonts w:hint="cs"/>
-          <w:rtl/>
-        </w:rPr>
-        <w:t>(***</w:t>
-      </w:r>
-      <w:r>
-        <w:rPr>
-          <w:rFonts w:hint="cs"/>
-        </w:rPr>
-        <w:t xml:space="preserve"> </w:t>
-      </w:r>
-      <w:r>
-        <w:rPr>
-          <w:rFonts w:hint="cs"/>
-          <w:rtl/>
-        </w:rPr>
-        <w:t>להרחיב ולהוסיף דוגמאות ***)</w:t>
+        <w:t xml:space="preserve">איך </w:t>
+      </w:r>
+      <w:r>
+        <w:rPr>
+          <w:rFonts w:hint="cs"/>
+          <w:rtl/>
+        </w:rPr>
+        <w:t>ומתי הוא מוצג?</w:t>
       </w:r>
     </w:p>
     <w:p>
       <w:pPr>
         <w:pStyle w:val="IntenseQuote"/>
-        <w:rPr>
-          <w:rtl/>
-        </w:rPr>
-      </w:pPr>
-      <w:r>
-        <w:rPr>
-          <w:rStyle w:val="Strong"/>
-          <w:rFonts w:hint="cs"/>
-          <w:rtl/>
-        </w:rPr>
-        <w:t>[תרגיל 4. 8]</w:t>
-      </w:r>
-      <w:r>
-        <w:rPr>
-          <w:rFonts w:hint="cs"/>
-          <w:rtl/>
-        </w:rPr>
-        <w:t xml:space="preserve"> סיפור-</w:t>
+      </w:pPr>
+      <w:r>
+        <w:rPr>
+          <w:rFonts w:hint="cs"/>
+          <w:rtl/>
+        </w:rPr>
+        <w:t xml:space="preserve">ב. </w:t>
+      </w:r>
+      <w:r>
+        <w:rPr>
+          <w:rFonts w:hint="cs"/>
+          <w:rtl/>
+        </w:rPr>
+        <w:t>מה הגיבור עושה כדי לפתור את הקונפליקט?</w:t>
       </w:r>
     </w:p>
     <w:p>
@@ -4930,589 +5851,6 @@
           <w:rFonts w:hint="cs"/>
           <w:rtl/>
         </w:rPr>
-        <w:t xml:space="preserve">בחר משחק שלדעתך הסיפור שלו </w:t>
-      </w:r>
-      <w:r>
-        <w:rPr>
-          <w:rFonts w:hint="cs"/>
-          <w:rtl/>
-        </w:rPr>
-        <w:t xml:space="preserve">משתלב בצורה </w:t>
-      </w:r>
-      <w:r>
-        <w:rPr>
-          <w:rFonts w:hint="cs"/>
-          <w:rtl/>
-        </w:rPr>
-        <w:t xml:space="preserve">טובה במהלך המשחק. </w:t>
-      </w:r>
-    </w:p>
-    <w:p>
-      <w:pPr>
-        <w:pStyle w:val="IntenseQuote"/>
-        <w:rPr>
-          <w:rtl/>
-        </w:rPr>
-      </w:pPr>
-      <w:r>
-        <w:rPr>
-          <w:rFonts w:hint="cs"/>
-          <w:rtl/>
-        </w:rPr>
-        <w:lastRenderedPageBreak/>
-        <w:t>למה לדעתך משחק זה מצליח? איך העלילה מתקדמת ככל שהמשחק מתקדם?</w:t>
-      </w:r>
-    </w:p>
-    <w:p>
-      <w:pPr>
-        <w:pStyle w:val="Heading3"/>
-        <w:rPr>
-          <w:rtl/>
-        </w:rPr>
-      </w:pPr>
-      <w:r>
-        <w:rPr>
-          <w:rFonts w:hint="cs"/>
-          <w:rtl/>
-        </w:rPr>
-        <w:t>בניית עולם</w:t>
-      </w:r>
-    </w:p>
-    <w:p>
-      <w:pPr>
-        <w:rPr>
-          <w:rtl/>
-        </w:rPr>
-      </w:pPr>
-      <w:r>
-        <w:rPr>
-          <w:rFonts w:hint="cs"/>
-          <w:rtl/>
-        </w:rPr>
-        <w:t>יש היבט של יצירת סיפור שהוא השלמה טבעית לעיצוב המשחק, וזהו בניית העולם. בניית עולם הוא תכנון עמוק ומורכב של עולם בדיוני, המתחיל לרוב במפות והיסטוריות, אך עשוי לכלול מחקרי תרבות שלמים , אוכלוסיות, שפות, מיתולוגיות, ממשלות, פוליטיקה, כלכלות וכו'. מעצב צריך לחשוב היטב כיצד הוא רוצה שיראה העולם בו מתרחש המשחק והסיפור, כדי ליצור חוויה משכנעת ומשמעותית עבור השחקן.</w:t>
-      </w:r>
-    </w:p>
-    <w:p>
-      <w:pPr>
-        <w:rPr>
-          <w:rtl/>
-        </w:rPr>
-      </w:pPr>
-      <w:r>
-        <w:rPr>
-          <w:rFonts w:hint="cs"/>
-          <w:rtl/>
-        </w:rPr>
-        <w:t>(***</w:t>
-      </w:r>
-      <w:r>
-        <w:rPr>
-          <w:rFonts w:hint="cs"/>
-        </w:rPr>
-        <w:t xml:space="preserve"> </w:t>
-      </w:r>
-      <w:r>
-        <w:rPr>
-          <w:rFonts w:hint="cs"/>
-          <w:rtl/>
-        </w:rPr>
-        <w:t>להרחיב ולהוסיף דוגמאות ***)</w:t>
-      </w:r>
-    </w:p>
-    <w:p>
-      <w:pPr>
-        <w:pStyle w:val="Heading3"/>
-        <w:rPr>
-          <w:rtl/>
-        </w:rPr>
-      </w:pPr>
-      <w:r>
-        <w:rPr>
-          <w:rFonts w:hint="cs"/>
-          <w:rtl/>
-        </w:rPr>
-        <w:t>הקשת הדרמטית</w:t>
-      </w:r>
-    </w:p>
-    <w:p>
-      <w:pPr>
-        <w:rPr>
-          <w:rtl/>
-        </w:rPr>
-      </w:pPr>
-      <w:r>
-        <w:rPr>
-          <w:rFonts w:hint="cs"/>
-          <w:rtl/>
-        </w:rPr>
-        <w:t xml:space="preserve">הצגנו מספר </w:t>
-      </w:r>
-      <w:r>
-        <w:rPr>
-          <w:rFonts w:hint="cs"/>
-          <w:rtl/>
-        </w:rPr>
-        <w:t>רכיב</w:t>
-      </w:r>
-      <w:r>
-        <w:rPr>
-          <w:rFonts w:hint="cs"/>
-          <w:rtl/>
-        </w:rPr>
-        <w:t>ים מרכזיים דרמטיים שיכולים לסייע בעת יצירת מעורבות שחקנים במערכת המשחק. אבל הכי חשוב מה</w:t>
-      </w:r>
-      <w:r>
-        <w:rPr>
-          <w:rFonts w:hint="cs"/>
-          <w:rtl/>
-        </w:rPr>
-        <w:t>רכיב</w:t>
-      </w:r>
-      <w:r>
-        <w:rPr>
-          <w:rFonts w:hint="cs"/>
-          <w:rtl/>
-        </w:rPr>
-        <w:t xml:space="preserve">ים האלה הוא הקונפליקט. הקונפליקט הוא </w:t>
-      </w:r>
-      <w:r>
-        <w:rPr>
-          <w:rFonts w:hint="cs"/>
-          <w:rtl/>
-        </w:rPr>
-        <w:t xml:space="preserve">בליבה </w:t>
-      </w:r>
-      <w:r>
-        <w:rPr>
-          <w:rFonts w:hint="cs"/>
-          <w:rtl/>
-        </w:rPr>
-        <w:t>של כל דרמה טובה, הוא נמצע בלב מערכת המשחק. קונפליקט משמעותי לא נועד רק כדי למנוע מהשחקנים להשיג את המטרות שלהם בקלות רבה מדי, אלא גם מושך שחקנים למשחק בצורה רגשית על ידי יצירת תחושת מתח באשר לתוצאה. בדרמה המסורתית קונפליקט מתרחש כאשר הגיבור עומד בפני בעיה או מכשול המונע ממשו להשיג את המטרה. במקרה של סיפור, הגיבור הוא בדרך כלל הדמות הראשית. במקרה של משחק, הגיבור יכול להיות שחקן או דמות שמייצגת את השחקן. הקונפליקט של השחקן יכול להיות נגד שחקן אחר, נגד המערכת, או דילמות אחרות. ניתן לחלק קונפליקט דרמטי מסורתי לקטגוריות כמו</w:t>
-      </w:r>
-      <w:r>
-        <w:rPr>
-          <w:rFonts w:hint="cs"/>
-          <w:rtl/>
-        </w:rPr>
-        <w:t xml:space="preserve"> דמות </w:t>
-      </w:r>
-      <w:r>
-        <w:rPr>
-          <w:rFonts w:hint="cs"/>
-          <w:rtl/>
-        </w:rPr>
-        <w:t>מו</w:t>
-      </w:r>
-      <w:r>
-        <w:rPr>
-          <w:rFonts w:hint="cs"/>
-          <w:rtl/>
-        </w:rPr>
-        <w:t>ל דמות, דמות</w:t>
-      </w:r>
-      <w:r>
-        <w:rPr>
-          <w:rFonts w:hint="cs"/>
-          <w:rtl/>
-        </w:rPr>
-        <w:t xml:space="preserve"> מול טבע, </w:t>
-      </w:r>
-      <w:r>
-        <w:rPr>
-          <w:rFonts w:hint="cs"/>
-          <w:rtl/>
-        </w:rPr>
-        <w:t xml:space="preserve">דמות </w:t>
-      </w:r>
-      <w:r>
-        <w:rPr>
-          <w:rFonts w:hint="cs"/>
-          <w:rtl/>
-        </w:rPr>
-        <w:t xml:space="preserve">מול מכונה, </w:t>
-      </w:r>
-      <w:r>
-        <w:rPr>
-          <w:rFonts w:hint="cs"/>
-          <w:rtl/>
-        </w:rPr>
-        <w:t xml:space="preserve">דמות </w:t>
-      </w:r>
-      <w:r>
-        <w:rPr>
-          <w:rFonts w:hint="cs"/>
-          <w:rtl/>
-        </w:rPr>
-        <w:t xml:space="preserve">מול חברה, </w:t>
-      </w:r>
-      <w:r>
-        <w:rPr>
-          <w:rFonts w:hint="cs"/>
-          <w:rtl/>
-        </w:rPr>
-        <w:t xml:space="preserve">דמות </w:t>
-      </w:r>
-      <w:r>
-        <w:rPr>
-          <w:rFonts w:hint="cs"/>
-          <w:rtl/>
-        </w:rPr>
-        <w:t>מול גורל</w:t>
-      </w:r>
-      <w:r>
-        <w:rPr>
-          <w:rFonts w:hint="cs"/>
-          <w:rtl/>
-        </w:rPr>
-        <w:t>, דמות מול עצמה</w:t>
-      </w:r>
-      <w:r>
-        <w:rPr>
-          <w:rFonts w:hint="cs"/>
-          <w:rtl/>
-        </w:rPr>
-        <w:t xml:space="preserve">. חשיבה על קונפליקט משחק בדרך זו עוזרת לנו לשלב את הנחת היסוד הדרמטית של המשחק ואת המערכת הפורמאלית שלו, וכך להעמיק את יחסי השחקנים לשניהם.  </w:t>
-      </w:r>
-    </w:p>
-    <w:p>
-      <w:pPr>
-        <w:rPr>
-          <w:rtl/>
-        </w:rPr>
-      </w:pPr>
-      <w:r>
-        <w:rPr>
-          <w:rFonts w:hint="cs"/>
-          <w:rtl/>
-        </w:rPr>
-        <w:t>הסלמה של קונפליקט יוצרת קשת דרמטית, ככל שהסיפור מתקדם לאורך הזמן, ככה הדילמות משתנות גדלות, המתח עולה ויורד בהתאם לסיטואציה, ולבסוף נפתרות הבעיות וככה נוצר מתח דרמטי.</w:t>
-      </w:r>
-    </w:p>
-    <w:p>
-      <w:pPr>
-        <w:rPr>
-          <w:rtl/>
-        </w:rPr>
-      </w:pPr>
-      <w:r>
-        <w:rPr>
-          <w:rFonts w:hint="cs"/>
-          <w:rtl/>
-        </w:rPr>
-        <w:t>קונפליקט נוצר כאשר לגיבור הראשי יש מטרה שמנוגדת לסביבה, הקונפליקט וניסיונ</w:t>
-      </w:r>
-      <w:r>
-        <w:rPr>
-          <w:rFonts w:hint="eastAsia"/>
-          <w:rtl/>
-        </w:rPr>
-        <w:t>ו</w:t>
-      </w:r>
-      <w:r>
-        <w:rPr>
-          <w:rFonts w:hint="cs"/>
-          <w:rtl/>
-        </w:rPr>
-        <w:t xml:space="preserve"> של הגיבור  לפתור אותו גורמים לשורה של אירועים המובילים לפעולה הולכת וגוברת. פעולה זו מובילה לשיא בו מוצג איזשהו גורם מכריע. מה שקורה לבסוף זה הכרעה, שיוצרת את האפקט הדרמטי, ושם נפתר הקונפליקט.</w:t>
-      </w:r>
-    </w:p>
-    <w:p>
-      <w:pPr>
-        <w:rPr>
-          <w:rtl/>
-        </w:rPr>
-      </w:pPr>
-      <w:r>
-        <w:rPr>
-          <w:rFonts w:hint="cs"/>
-          <w:rtl/>
-        </w:rPr>
-        <w:t>(***</w:t>
-      </w:r>
-      <w:r>
-        <w:rPr>
-          <w:rFonts w:hint="cs"/>
-        </w:rPr>
-        <w:t xml:space="preserve"> </w:t>
-      </w:r>
-      <w:r>
-        <w:rPr>
-          <w:rFonts w:hint="cs"/>
-          <w:rtl/>
-        </w:rPr>
-        <w:t xml:space="preserve">להרחיב יותר על הקשת הדרמטית </w:t>
-      </w:r>
-      <w:r>
-        <w:rPr>
-          <w:rtl/>
-        </w:rPr>
-        <w:t>–</w:t>
-      </w:r>
-      <w:r>
-        <w:rPr>
-          <w:rFonts w:hint="cs"/>
-          <w:rtl/>
-        </w:rPr>
-        <w:t xml:space="preserve"> איך בונים אותה? להביא דוגמאות ***)</w:t>
-      </w:r>
-    </w:p>
-    <w:p>
-      <w:pPr>
-        <w:rPr>
-          <w:rtl/>
-        </w:rPr>
-      </w:pPr>
-    </w:p>
-    <w:p>
-      <w:pPr>
-        <w:pStyle w:val="IntenseQuote"/>
-        <w:rPr>
-          <w:rtl/>
-        </w:rPr>
-      </w:pPr>
-      <w:r>
-        <w:rPr>
-          <w:rStyle w:val="Strong"/>
-          <w:rFonts w:hint="cs"/>
-          <w:rtl/>
-        </w:rPr>
-        <w:t>[תרגיל 4. 9]</w:t>
-      </w:r>
-      <w:r>
-        <w:rPr>
-          <w:rFonts w:hint="cs"/>
-          <w:rtl/>
-        </w:rPr>
-        <w:t xml:space="preserve"> עלילת סיפור חלק 1-</w:t>
-      </w:r>
-    </w:p>
-    <w:p>
-      <w:pPr>
-        <w:pStyle w:val="IntenseQuote"/>
-        <w:rPr>
-          <w:rtl/>
-        </w:rPr>
-      </w:pPr>
-      <w:r>
-        <w:rPr>
-          <w:rFonts w:hint="cs"/>
-          <w:rtl/>
-        </w:rPr>
-        <w:t>בחר</w:t>
-      </w:r>
-      <w:r>
-        <w:rPr>
-          <w:rFonts w:hint="cs"/>
-          <w:rtl/>
-        </w:rPr>
-        <w:t>ו</w:t>
-      </w:r>
-      <w:r>
-        <w:rPr>
-          <w:rFonts w:hint="cs"/>
-          <w:rtl/>
-        </w:rPr>
-        <w:t xml:space="preserve"> משחק ששיחקת</w:t>
-      </w:r>
-      <w:r>
-        <w:rPr>
-          <w:rFonts w:hint="cs"/>
-          <w:rtl/>
-        </w:rPr>
-        <w:t>ם</w:t>
-      </w:r>
-      <w:r>
-        <w:rPr>
-          <w:rFonts w:hint="cs"/>
-          <w:rtl/>
-        </w:rPr>
-        <w:t xml:space="preserve"> לאורך כל הדרך שלו, ועברת</w:t>
-      </w:r>
-      <w:r>
-        <w:rPr>
-          <w:rFonts w:hint="cs"/>
-          <w:rtl/>
-        </w:rPr>
-        <w:t>ם</w:t>
-      </w:r>
-      <w:r>
-        <w:rPr>
-          <w:rFonts w:hint="cs"/>
-          <w:rtl/>
-        </w:rPr>
-        <w:t xml:space="preserve"> את כל שלבי המשחק. וודא</w:t>
-      </w:r>
-      <w:r>
-        <w:rPr>
-          <w:rFonts w:hint="cs"/>
-          <w:rtl/>
-        </w:rPr>
-        <w:t>ו</w:t>
-      </w:r>
-      <w:r>
-        <w:rPr>
-          <w:rFonts w:hint="cs"/>
-          <w:rtl/>
-        </w:rPr>
-        <w:t xml:space="preserve"> שבמשחק זה מעורב סיפור כלשהו</w:t>
-      </w:r>
-      <w:r>
-        <w:rPr>
-          <w:rFonts w:hint="cs"/>
-          <w:rtl/>
-        </w:rPr>
-        <w:t xml:space="preserve"> </w:t>
-      </w:r>
-      <w:r>
-        <w:rPr>
-          <w:rFonts w:hint="cs"/>
-          <w:rtl/>
-        </w:rPr>
-        <w:t>(שיש מאחוריו איזשהו סיפור).</w:t>
-      </w:r>
-    </w:p>
-    <w:p>
-      <w:pPr>
-        <w:pStyle w:val="IntenseQuote"/>
-        <w:rPr>
-          <w:rtl/>
-        </w:rPr>
-      </w:pPr>
-      <w:r>
-        <w:rPr>
-          <w:rFonts w:hint="cs"/>
-          <w:rtl/>
-        </w:rPr>
-        <w:t>תארו את הסיפור בהתאם לשלבי</w:t>
-      </w:r>
-      <w:r>
-        <w:rPr>
-          <w:rFonts w:hint="cs"/>
-          <w:rtl/>
-        </w:rPr>
-        <w:t xml:space="preserve"> הקשת הדרמטית</w:t>
-      </w:r>
-      <w:r>
-        <w:rPr>
-          <w:rFonts w:hint="cs"/>
-          <w:rtl/>
-        </w:rPr>
-        <w:t xml:space="preserve">. </w:t>
-      </w:r>
-      <w:r>
-        <w:rPr>
-          <w:rFonts w:hint="cs"/>
-          <w:rtl/>
-        </w:rPr>
-        <w:t>התייחסו לנקודות הבאות:</w:t>
-      </w:r>
-    </w:p>
-    <w:p>
-      <w:pPr>
-        <w:pStyle w:val="IntenseQuote"/>
-      </w:pPr>
-      <w:r>
-        <w:rPr>
-          <w:rFonts w:hint="cs"/>
-          <w:rtl/>
-        </w:rPr>
-        <w:t xml:space="preserve">א. הצגה (אקספוזיציה) </w:t>
-      </w:r>
-      <w:r>
-        <w:rPr>
-          <w:rtl/>
-        </w:rPr>
-        <w:t>–</w:t>
-      </w:r>
-      <w:r>
-        <w:rPr>
-          <w:rFonts w:hint="cs"/>
-          <w:rtl/>
-        </w:rPr>
-        <w:t xml:space="preserve"> איך היא מתבצעת במשחק? </w:t>
-      </w:r>
-      <w:r>
-        <w:rPr>
-          <w:rFonts w:hint="cs"/>
-          <w:rtl/>
-        </w:rPr>
-        <w:t>מיהו הגיבור? מה</w:t>
-      </w:r>
-      <w:r>
-        <w:rPr>
-          <w:rFonts w:hint="cs"/>
-          <w:rtl/>
-        </w:rPr>
-        <w:t>ו</w:t>
-      </w:r>
-      <w:r>
-        <w:rPr>
-          <w:rFonts w:hint="cs"/>
-          <w:rtl/>
-        </w:rPr>
-        <w:t xml:space="preserve"> הקונפליקט העיקרי</w:t>
-      </w:r>
-      <w:r>
-        <w:rPr>
-          <w:rFonts w:hint="cs"/>
-          <w:rtl/>
-        </w:rPr>
-        <w:t>,</w:t>
-      </w:r>
-      <w:r>
-        <w:rPr>
-          <w:rFonts w:hint="cs"/>
-          <w:rtl/>
-        </w:rPr>
-        <w:t xml:space="preserve"> </w:t>
-      </w:r>
-      <w:r>
-        <w:rPr>
-          <w:rFonts w:hint="cs"/>
-          <w:rtl/>
-        </w:rPr>
-        <w:t xml:space="preserve">איך </w:t>
-      </w:r>
-      <w:r>
-        <w:rPr>
-          <w:rFonts w:hint="cs"/>
-          <w:rtl/>
-        </w:rPr>
-        <w:t>ומתי הוא מוצג?</w:t>
-      </w:r>
-    </w:p>
-    <w:p>
-      <w:pPr>
-        <w:pStyle w:val="IntenseQuote"/>
-      </w:pPr>
-      <w:r>
-        <w:rPr>
-          <w:rFonts w:hint="cs"/>
-          <w:rtl/>
-        </w:rPr>
-        <w:t xml:space="preserve">ב. </w:t>
-      </w:r>
-      <w:r>
-        <w:rPr>
-          <w:rFonts w:hint="cs"/>
-          <w:rtl/>
-        </w:rPr>
-        <w:t>מה הגיבור עושה כדי לפתור את הקונפליקט?</w:t>
-      </w:r>
-    </w:p>
-    <w:p>
-      <w:pPr>
-        <w:pStyle w:val="IntenseQuote"/>
-        <w:rPr>
-          <w:rtl/>
-        </w:rPr>
-      </w:pPr>
-      <w:r>
-        <w:rPr>
-          <w:rFonts w:hint="cs"/>
-          <w:rtl/>
-        </w:rPr>
-        <w:lastRenderedPageBreak/>
         <w:t xml:space="preserve">ג. </w:t>
       </w:r>
       <w:r>
@@ -6107,6 +6445,7 @@
           <w:rFonts w:hint="cs"/>
           <w:rtl/>
         </w:rPr>
+        <w:lastRenderedPageBreak/>
         <w:t>קחו את אותו משחק</w:t>
       </w:r>
       <w:r>
@@ -6154,6 +6493,62 @@
     </w:p>
     <w:p>
       <w:pPr>
+        <w:pStyle w:val="Heading3"/>
+        <w:rPr>
+          <w:rtl/>
+        </w:rPr>
+      </w:pPr>
+      <w:r>
+        <w:rPr>
+          <w:rFonts w:hint="cs"/>
+          <w:rtl/>
+        </w:rPr>
+        <w:t>בניית עולם</w:t>
+      </w:r>
+    </w:p>
+    <w:p>
+      <w:pPr>
+        <w:rPr>
+          <w:rtl/>
+        </w:rPr>
+      </w:pPr>
+      <w:r>
+        <w:rPr>
+          <w:rFonts w:hint="cs"/>
+          <w:rtl/>
+        </w:rPr>
+        <w:t>יש היבט של יצירת סיפור שהוא השלמה טבעית לעיצוב המשחק, וזהו בניית העולם. בניית עולם הוא תכנון עמוק ומורכב של עולם בדיוני, המתחיל לרוב במפות והיסטוריות, אך עשוי לכלול מחקרי תרבות שלמים , אוכלוסיות, שפות, מיתולוגיות, ממשלות, פוליטיקה, כלכלות וכו'. מעצב צריך לחשוב היטב כיצד הוא רוצה שיראה העולם בו מתרחש המשחק והסיפור, כדי ליצור חוויה משכנעת ומשמעותית עבור השחקן.</w:t>
+      </w:r>
+    </w:p>
+    <w:p>
+      <w:pPr>
+        <w:rPr>
+          <w:rtl/>
+        </w:rPr>
+      </w:pPr>
+      <w:r>
+        <w:rPr>
+          <w:rFonts w:hint="cs"/>
+          <w:rtl/>
+        </w:rPr>
+        <w:t>(***</w:t>
+      </w:r>
+      <w:r>
+        <w:rPr>
+          <w:rFonts w:hint="cs"/>
+        </w:rPr>
+        <w:t xml:space="preserve"> </w:t>
+      </w:r>
+      <w:r>
+        <w:rPr>
+          <w:rFonts w:hint="cs"/>
+          <w:rtl/>
+        </w:rPr>
+        <w:t>להרחיב ולהוסיף דוגמאות ***)</w:t>
+      </w:r>
+    </w:p>
+    <w:p>
+      <w:pPr>
         <w:pStyle w:val="Heading2"/>
         <w:rPr>
           <w:color w:val="auto"/>
@@ -6165,7 +6560,6 @@
           <w:rFonts w:hint="cs"/>
           <w:rtl/>
         </w:rPr>
-        <w:lastRenderedPageBreak/>
         <w:t>סיכום</w:t>
       </w:r>
     </w:p>
@@ -6254,8 +6648,8 @@
       </w:r>
     </w:p>
     <w:sectPr>
-      <w:headerReference w:type="default" r:id="rId17"/>
-      <w:footerReference w:type="default" r:id="rId18"/>
+      <w:headerReference w:type="default" r:id="rId22"/>
+      <w:footerReference w:type="default" r:id="rId23"/>
       <w:pgSz w:w="11906" w:h="16838"/>
       <w:pgMar w:top="720" w:right="720" w:bottom="720" w:left="720" w:header="708" w:footer="708" w:gutter="0"/>
       <w:cols w:space="708"/>
@@ -6542,7 +6936,7 @@
             </mc:Choice>
             <mc:Fallback>
               <w:pict>
-                <v:shapetype w14:anchorId="26E173C3" id="_x0000_t32" coordsize="21600,21600" o:spt="32" o:oned="t" path="m,l21600,21600e" filled="f">
+                <v:shapetype w14:anchorId="6EE14B3B" id="_x0000_t32" coordsize="21600,21600" o:spt="32" o:oned="t" path="m,l21600,21600e" filled="f">
                   <v:path arrowok="t" fillok="f" o:connecttype="none"/>
                   <o:lock v:ext="edit" shapetype="t"/>
                 </v:shapetype>
@@ -8947,7 +9341,7 @@
 </file>
 
 <file path=customXml/itemProps1.xml><?xml version="1.0" encoding="utf-8"?>
-<ds:datastoreItem xmlns:ds="http://schemas.openxmlformats.org/officeDocument/2006/customXml" ds:itemID="{AEAB87D2-6ED5-4400-8190-159FA070D2B5}">
+<ds:datastoreItem xmlns:ds="http://schemas.openxmlformats.org/officeDocument/2006/customXml" ds:itemID="{8C7CEFFA-DD9C-4003-A6B4-9D2E195F9002}">
   <ds:schemaRefs>
     <ds:schemaRef ds:uri="http://schemas.openxmlformats.org/officeDocument/2006/bibliography"/>
   </ds:schemaRefs>

</xml_diff>